<commit_message>
udapte to do 4,5
</commit_message>
<xml_diff>
--- a/desc/325.docx
+++ b/desc/325.docx
@@ -1,6 +1,6 @@
 
 <file path=word/document.xml><?xml version="1.0" encoding="utf-8"?>
-<w:document xmlns:wpc="http://schemas.microsoft.com/office/word/2010/wordprocessingCanvas" xmlns:mc="http://schemas.openxmlformats.org/markup-compatibility/2006" xmlns:o="urn:schemas-microsoft-com:office:office" xmlns:r="http://schemas.openxmlformats.org/officeDocument/2006/relationships" xmlns:m="http://schemas.openxmlformats.org/officeDocument/2006/math" xmlns:v="urn:schemas-microsoft-com:vml" xmlns:wp14="http://schemas.microsoft.com/office/word/2010/wordprocessingDrawing" xmlns:wp="http://schemas.openxmlformats.org/drawingml/2006/wordprocessingDrawing" xmlns:w10="urn:schemas-microsoft-com:office:word" xmlns:w="http://schemas.openxmlformats.org/wordprocessingml/2006/main" xmlns:w14="http://schemas.microsoft.com/office/word/2010/wordml" xmlns:w15="http://schemas.microsoft.com/office/word/2012/wordml" xmlns:wpg="http://schemas.microsoft.com/office/word/2010/wordprocessingGroup" xmlns:wpi="http://schemas.microsoft.com/office/word/2010/wordprocessingInk" xmlns:wne="http://schemas.microsoft.com/office/word/2006/wordml" xmlns:wps="http://schemas.microsoft.com/office/word/2010/wordprocessingShape" mc:Ignorable="w14 w15 wp14">
+<w:document xmlns:ve="http://schemas.openxmlformats.org/markup-compatibility/2006" xmlns:o="urn:schemas-microsoft-com:office:office" xmlns:r="http://schemas.openxmlformats.org/officeDocument/2006/relationships" xmlns:m="http://schemas.openxmlformats.org/officeDocument/2006/math" xmlns:v="urn:schemas-microsoft-com:vml" xmlns:wp="http://schemas.openxmlformats.org/drawingml/2006/wordprocessingDrawing" xmlns:w10="urn:schemas-microsoft-com:office:word" xmlns:w="http://schemas.openxmlformats.org/wordprocessingml/2006/main" xmlns:wne="http://schemas.microsoft.com/office/word/2006/wordml">
   <w:body>
     <w:tbl>
       <w:tblPr>
@@ -15,7 +15,7 @@
           <w:insideV w:val="single" w:sz="4" w:space="0" w:color="auto"/>
         </w:tblBorders>
         <w:tblLayout w:type="fixed"/>
-        <w:tblLook w:val="0000" w:firstRow="0" w:lastRow="0" w:firstColumn="0" w:lastColumn="0" w:noHBand="0" w:noVBand="0"/>
+        <w:tblLook w:val="0000"/>
       </w:tblPr>
       <w:tblGrid>
         <w:gridCol w:w="4928"/>
@@ -65,7 +65,7 @@
                           <a:blip r:embed="rId6" cstate="print">
                             <a:extLst>
                               <a:ext uri="{28A0092B-C50C-407E-A947-70E740481C1C}">
-                                <a14:useLocalDpi xmlns:a14="http://schemas.microsoft.com/office/drawing/2010/main" val="0"/>
+                                <a14:useLocalDpi xmlns="" xmlns:wpc="http://schemas.microsoft.com/office/word/2010/wordprocessingCanvas" xmlns:mc="http://schemas.openxmlformats.org/markup-compatibility/2006" xmlns:o="urn:schemas-microsoft-com:office:office" xmlns:v="urn:schemas-microsoft-com:vml" xmlns:wp14="http://schemas.microsoft.com/office/word/2010/wordprocessingDrawing" xmlns:w10="urn:schemas-microsoft-com:office:word" xmlns:w="http://schemas.openxmlformats.org/wordprocessingml/2006/main" xmlns:w14="http://schemas.microsoft.com/office/word/2010/wordml" xmlns:w15="http://schemas.microsoft.com/office/word/2012/wordml" xmlns:wpg="http://schemas.microsoft.com/office/word/2010/wordprocessingGroup" xmlns:wpi="http://schemas.microsoft.com/office/word/2010/wordprocessingInk" xmlns:wps="http://schemas.microsoft.com/office/word/2010/wordprocessingShape" xmlns:a14="http://schemas.microsoft.com/office/drawing/2010/main" val="0"/>
                               </a:ext>
                             </a:extLst>
                           </a:blip>
@@ -120,7 +120,7 @@
                           <a:blip r:embed="rId6" cstate="print">
                             <a:extLst>
                               <a:ext uri="{28A0092B-C50C-407E-A947-70E740481C1C}">
-                                <a14:useLocalDpi xmlns:a14="http://schemas.microsoft.com/office/drawing/2010/main" val="0"/>
+                                <a14:useLocalDpi xmlns="" xmlns:wpc="http://schemas.microsoft.com/office/word/2010/wordprocessingCanvas" xmlns:mc="http://schemas.openxmlformats.org/markup-compatibility/2006" xmlns:o="urn:schemas-microsoft-com:office:office" xmlns:v="urn:schemas-microsoft-com:vml" xmlns:wp14="http://schemas.microsoft.com/office/word/2010/wordprocessingDrawing" xmlns:w10="urn:schemas-microsoft-com:office:word" xmlns:w="http://schemas.openxmlformats.org/wordprocessingml/2006/main" xmlns:w14="http://schemas.microsoft.com/office/word/2010/wordml" xmlns:w15="http://schemas.microsoft.com/office/word/2012/wordml" xmlns:wpg="http://schemas.microsoft.com/office/word/2010/wordprocessingGroup" xmlns:wpi="http://schemas.microsoft.com/office/word/2010/wordprocessingInk" xmlns:wps="http://schemas.microsoft.com/office/word/2010/wordprocessingShape" xmlns:a14="http://schemas.microsoft.com/office/drawing/2010/main" val="0"/>
                               </a:ext>
                             </a:extLst>
                           </a:blip>
@@ -175,7 +175,7 @@
                           <a:blip r:embed="rId6" cstate="print">
                             <a:extLst>
                               <a:ext uri="{28A0092B-C50C-407E-A947-70E740481C1C}">
-                                <a14:useLocalDpi xmlns:a14="http://schemas.microsoft.com/office/drawing/2010/main" val="0"/>
+                                <a14:useLocalDpi xmlns="" xmlns:wpc="http://schemas.microsoft.com/office/word/2010/wordprocessingCanvas" xmlns:mc="http://schemas.openxmlformats.org/markup-compatibility/2006" xmlns:o="urn:schemas-microsoft-com:office:office" xmlns:v="urn:schemas-microsoft-com:vml" xmlns:wp14="http://schemas.microsoft.com/office/word/2010/wordprocessingDrawing" xmlns:w10="urn:schemas-microsoft-com:office:word" xmlns:w="http://schemas.openxmlformats.org/wordprocessingml/2006/main" xmlns:w14="http://schemas.microsoft.com/office/word/2010/wordml" xmlns:w15="http://schemas.microsoft.com/office/word/2012/wordml" xmlns:wpg="http://schemas.microsoft.com/office/word/2010/wordprocessingGroup" xmlns:wpi="http://schemas.microsoft.com/office/word/2010/wordprocessingInk" xmlns:wps="http://schemas.microsoft.com/office/word/2010/wordprocessingShape" xmlns:a14="http://schemas.microsoft.com/office/drawing/2010/main" val="0"/>
                               </a:ext>
                             </a:extLst>
                           </a:blip>
@@ -230,7 +230,7 @@
                           <a:blip r:embed="rId6" cstate="print">
                             <a:extLst>
                               <a:ext uri="{28A0092B-C50C-407E-A947-70E740481C1C}">
-                                <a14:useLocalDpi xmlns:a14="http://schemas.microsoft.com/office/drawing/2010/main" val="0"/>
+                                <a14:useLocalDpi xmlns="" xmlns:wpc="http://schemas.microsoft.com/office/word/2010/wordprocessingCanvas" xmlns:mc="http://schemas.openxmlformats.org/markup-compatibility/2006" xmlns:o="urn:schemas-microsoft-com:office:office" xmlns:v="urn:schemas-microsoft-com:vml" xmlns:wp14="http://schemas.microsoft.com/office/word/2010/wordprocessingDrawing" xmlns:w10="urn:schemas-microsoft-com:office:word" xmlns:w="http://schemas.openxmlformats.org/wordprocessingml/2006/main" xmlns:w14="http://schemas.microsoft.com/office/word/2010/wordml" xmlns:w15="http://schemas.microsoft.com/office/word/2012/wordml" xmlns:wpg="http://schemas.microsoft.com/office/word/2010/wordprocessingGroup" xmlns:wpi="http://schemas.microsoft.com/office/word/2010/wordprocessingInk" xmlns:wps="http://schemas.microsoft.com/office/word/2010/wordprocessingShape" xmlns:a14="http://schemas.microsoft.com/office/drawing/2010/main" val="0"/>
                               </a:ext>
                             </a:extLst>
                           </a:blip>
@@ -1086,15 +1086,6 @@
                 <w:b/>
                 <w:noProof/>
                 <w:color w:val="00B050"/>
-                <w:highlight w:val="yellow"/>
-              </w:rPr>
-              <w:t xml:space="preserve"> </w:t>
-            </w:r>
-            <w:r>
-              <w:rPr>
-                <w:b/>
-                <w:noProof/>
-                <w:color w:val="00B050"/>
               </w:rPr>
               <w:t>PLEASE SEE VIDEO  BELOW (CLICK DROPBOX LINK) OR 1</w:t>
             </w:r>
@@ -1114,12 +1105,6 @@
                 <w:color w:val="00B050"/>
               </w:rPr>
               <w:t xml:space="preserve"> DIAGRAM I SENT YOU LAST WEEK.</w:t>
-            </w:r>
-            <w:r>
-              <w:rPr>
-                <w:color w:val="00B050"/>
-              </w:rPr>
-              <w:t xml:space="preserve"> </w:t>
             </w:r>
             <w:hyperlink r:id="rId8" w:history="1">
               <w:r>
@@ -1371,8 +1356,9 @@
                 <w:color w:val="00B050"/>
                 <w:sz w:val="24"/>
                 <w:szCs w:val="24"/>
-              </w:rPr>
-              <w:t xml:space="preserve"> </w:t>
+                <w:highlight w:val="yellow"/>
+              </w:rPr>
+              <w:t>-&gt; Why? Pls follow according to the following video example</w:t>
             </w:r>
             <w:r>
               <w:rPr>
@@ -1383,7 +1369,7 @@
                 <w:szCs w:val="24"/>
                 <w:highlight w:val="yellow"/>
               </w:rPr>
-              <w:t>-&gt; Why? Pls follow according to the following video example</w:t>
+              <w:t xml:space="preserve"> h</w:t>
             </w:r>
             <w:r>
               <w:rPr>
@@ -1394,17 +1380,6 @@
                 <w:szCs w:val="24"/>
                 <w:highlight w:val="yellow"/>
               </w:rPr>
-              <w:t xml:space="preserve"> h</w:t>
-            </w:r>
-            <w:r>
-              <w:rPr>
-                <w:b/>
-                <w:noProof/>
-                <w:color w:val="00B050"/>
-                <w:sz w:val="24"/>
-                <w:szCs w:val="24"/>
-                <w:highlight w:val="yellow"/>
-              </w:rPr>
               <w:t>ttp://screencast.com/t/CgOKMCuT</w:t>
             </w:r>
             <w:r>
@@ -1433,26 +1408,10 @@
               <w:rPr>
                 <w:noProof/>
                 <w:color w:val="00B050"/>
-              </w:rPr>
-              <w:t xml:space="preserve"> </w:t>
-            </w:r>
-            <w:r>
-              <w:rPr>
-                <w:noProof/>
-                <w:color w:val="00B050"/>
                 <w:sz w:val="52"/>
                 <w:szCs w:val="52"/>
               </w:rPr>
               <w:t>OK THANK YOU</w:t>
-            </w:r>
-            <w:r>
-              <w:rPr>
-                <w:noProof/>
-                <w:color w:val="00B050"/>
-                <w:sz w:val="52"/>
-                <w:szCs w:val="52"/>
-              </w:rPr>
-              <w:t xml:space="preserve"> </w:t>
             </w:r>
             <w:r>
               <w:rPr>
@@ -2699,13 +2658,6 @@
         </w:rPr>
         <w:t>too.</w:t>
       </w:r>
-      <w:r>
-        <w:rPr>
-          <w:noProof/>
-          <w:color w:val="00B050"/>
-        </w:rPr>
-        <w:t xml:space="preserve"> </w:t>
-      </w:r>
     </w:p>
     <w:p>
       <w:pPr>
@@ -2886,16 +2838,6 @@
           <w:sz w:val="28"/>
           <w:szCs w:val="28"/>
         </w:rPr>
-        <w:t xml:space="preserve"> </w:t>
-      </w:r>
-      <w:r>
-        <w:rPr>
-          <w:b/>
-          <w:noProof/>
-          <w:color w:val="00B050"/>
-          <w:sz w:val="28"/>
-          <w:szCs w:val="28"/>
-        </w:rPr>
         <w:t>OK</w:t>
       </w:r>
     </w:p>
@@ -3008,13 +2950,6 @@
           <w:color w:val="92D050"/>
         </w:rPr>
         <w:t xml:space="preserve"> like in activity.jpg</w:t>
-      </w:r>
-      <w:r>
-        <w:rPr>
-          <w:noProof/>
-          <w:color w:val="92D050"/>
-        </w:rPr>
-        <w:t xml:space="preserve"> </w:t>
       </w:r>
       <w:r>
         <w:rPr>
@@ -4507,13 +4442,6 @@
       </w:r>
       <w:r>
         <w:rPr>
-          <w:noProof/>
-          <w:color w:val="00B050"/>
-        </w:rPr>
-        <w:t xml:space="preserve"> </w:t>
-      </w:r>
-      <w:r>
-        <w:rPr>
           <w:b/>
           <w:noProof/>
           <w:color w:val="00B050"/>
@@ -4521,14 +4449,6 @@
           <w:szCs w:val="28"/>
         </w:rPr>
         <w:t>OK let’s forget this one</w:t>
-      </w:r>
-      <w:r>
-        <w:rPr>
-          <w:b/>
-          <w:noProof/>
-          <w:color w:val="00B0F0"/>
-        </w:rPr>
-        <w:t xml:space="preserve"> </w:t>
       </w:r>
     </w:p>
     <w:p>
@@ -4865,13 +4785,6 @@
           <w:noProof/>
           <w:color w:val="00B050"/>
         </w:rPr>
-        <w:t xml:space="preserve"> </w:t>
-      </w:r>
-      <w:r>
-        <w:rPr>
-          <w:noProof/>
-          <w:color w:val="00B050"/>
-        </w:rPr>
         <w:t xml:space="preserve">can close his account without effect </w:t>
       </w:r>
     </w:p>
@@ -5283,16 +5196,6 @@
         </w:rPr>
         <w:t>It seems to be working but please check it works</w:t>
       </w:r>
-      <w:r>
-        <w:rPr>
-          <w:b/>
-          <w:noProof/>
-          <w:color w:val="00B050"/>
-          <w:sz w:val="28"/>
-          <w:szCs w:val="28"/>
-        </w:rPr>
-        <w:t xml:space="preserve">  </w:t>
-      </w:r>
     </w:p>
     <w:p>
       <w:pPr>
@@ -5323,16 +5226,6 @@
           <w:szCs w:val="28"/>
         </w:rPr>
         <w:t>again</w:t>
-      </w:r>
-      <w:r>
-        <w:rPr>
-          <w:b/>
-          <w:noProof/>
-          <w:color w:val="92D050"/>
-          <w:sz w:val="28"/>
-          <w:szCs w:val="28"/>
-        </w:rPr>
-        <w:t xml:space="preserve"> </w:t>
       </w:r>
       <w:r>
         <w:rPr>
@@ -5573,14 +5466,6 @@
           <w:b/>
           <w:noProof/>
           <w:color w:val="00B050"/>
-        </w:rPr>
-        <w:t xml:space="preserve"> </w:t>
-      </w:r>
-      <w:r>
-        <w:rPr>
-          <w:b/>
-          <w:noProof/>
-          <w:color w:val="00B050"/>
           <w:sz w:val="28"/>
           <w:szCs w:val="28"/>
         </w:rPr>
@@ -5605,16 +5490,6 @@
           <w:szCs w:val="28"/>
         </w:rPr>
         <w:t>ents in projects.docx)</w:t>
-      </w:r>
-      <w:r>
-        <w:rPr>
-          <w:b/>
-          <w:noProof/>
-          <w:color w:val="7030A0"/>
-          <w:sz w:val="28"/>
-          <w:szCs w:val="28"/>
-        </w:rPr>
-        <w:t xml:space="preserve"> </w:t>
       </w:r>
       <w:r>
         <w:rPr>
@@ -5659,16 +5534,6 @@
           <w:t>http://www.screencast.com/users/NguyenHoang/folders/Jing/media/20bab9f5-5f2a-4988-b66d-dc4402815890</w:t>
         </w:r>
       </w:hyperlink>
-      <w:r>
-        <w:rPr>
-          <w:b/>
-          <w:noProof/>
-          <w:color w:val="7030A0"/>
-          <w:sz w:val="28"/>
-          <w:szCs w:val="28"/>
-        </w:rPr>
-        <w:t xml:space="preserve"> </w:t>
-      </w:r>
       <w:r>
         <w:rPr>
           <w:b/>
@@ -5953,74 +5818,50 @@
       </w:r>
       <w:r>
         <w:rPr>
+          <w:b/>
           <w:noProof/>
           <w:color w:val="A5A5A5" w:themeColor="accent3"/>
-        </w:rPr>
-        <w:t xml:space="preserve"> </w:t>
-      </w:r>
-      <w:r>
-        <w:rPr>
-          <w:b/>
+          <w:sz w:val="28"/>
+          <w:szCs w:val="28"/>
+        </w:rPr>
+        <w:t>Pending</w:t>
+      </w:r>
+    </w:p>
+    <w:p>
+      <w:pPr>
+        <w:pStyle w:val="NoSpacing"/>
+        <w:ind w:left="-284" w:hanging="22"/>
+        <w:rPr>
           <w:noProof/>
           <w:color w:val="A5A5A5" w:themeColor="accent3"/>
-          <w:sz w:val="28"/>
-          <w:szCs w:val="28"/>
-        </w:rPr>
-        <w:t>Pending</w:t>
+        </w:rPr>
+      </w:pPr>
+      <w:r>
+        <w:rPr>
+          <w:b/>
+          <w:noProof/>
+        </w:rPr>
+        <w:t>-</w:t>
+      </w:r>
+      <w:r>
+        <w:rPr>
+          <w:noProof/>
+          <w:color w:val="FF0000"/>
+        </w:rPr>
+        <w:t>to do 5 again</w:t>
+      </w:r>
+      <w:r>
+        <w:rPr>
+          <w:noProof/>
+        </w:rPr>
+        <w:t>, like in I/A/1/c: add a notification in activity (on top of home screen of backer) saying that “Backed project has been cancelled</w:t>
       </w:r>
       <w:r>
         <w:rPr>
           <w:noProof/>
           <w:color w:val="A5A5A5" w:themeColor="accent3"/>
-          <w:sz w:val="28"/>
-          <w:szCs w:val="28"/>
-        </w:rPr>
-        <w:t xml:space="preserve"> </w:t>
-      </w:r>
-    </w:p>
-    <w:p>
-      <w:pPr>
-        <w:pStyle w:val="NoSpacing"/>
-        <w:ind w:left="-284" w:hanging="22"/>
-        <w:rPr>
-          <w:noProof/>
-          <w:color w:val="A5A5A5" w:themeColor="accent3"/>
-        </w:rPr>
-      </w:pPr>
-      <w:r>
-        <w:rPr>
-          <w:b/>
-          <w:noProof/>
-        </w:rPr>
-        <w:t>-</w:t>
-      </w:r>
-      <w:r>
-        <w:rPr>
-          <w:noProof/>
-          <w:color w:val="FF0000"/>
-        </w:rPr>
-        <w:t>to do 5 again</w:t>
-      </w:r>
-      <w:r>
-        <w:rPr>
-          <w:noProof/>
-        </w:rPr>
-        <w:t>, like in I/A/1/c: add a notification in activity (on top of home screen of backer) saying that “Backed project has been cancelled</w:t>
-      </w:r>
-      <w:r>
-        <w:rPr>
-          <w:noProof/>
-          <w:color w:val="A5A5A5" w:themeColor="accent3"/>
         </w:rPr>
         <w:t>”</w:t>
-      </w:r>
-      <w:r>
-        <w:rPr>
-          <w:b/>
-          <w:noProof/>
-          <w:color w:val="A5A5A5" w:themeColor="accent3"/>
-        </w:rPr>
-        <w:t xml:space="preserve"> </w:t>
       </w:r>
       <w:r>
         <w:rPr>
@@ -6228,28 +6069,11 @@
         <w:rPr>
           <w:b/>
           <w:noProof/>
-        </w:rPr>
-        <w:t xml:space="preserve"> </w:t>
-      </w:r>
-      <w:r>
-        <w:rPr>
-          <w:b/>
-          <w:noProof/>
           <w:color w:val="2E74B5" w:themeColor="accent1" w:themeShade="BF"/>
           <w:sz w:val="28"/>
           <w:szCs w:val="28"/>
         </w:rPr>
         <w:t>I will test tomorrow after 2 projects are ending, one succesful other unsuccessful</w:t>
-      </w:r>
-      <w:r>
-        <w:rPr>
-          <w:b/>
-          <w:noProof/>
-          <w:color w:val="2E74B5" w:themeColor="accent1" w:themeShade="BF"/>
-          <w:sz w:val="28"/>
-          <w:szCs w:val="28"/>
-        </w:rPr>
-        <w:t xml:space="preserve"> </w:t>
       </w:r>
       <w:r>
         <w:rPr>
@@ -6551,16 +6375,6 @@
         <w:rPr>
           <w:b/>
           <w:noProof/>
-          <w:color w:val="00B0F0"/>
-          <w:sz w:val="24"/>
-          <w:szCs w:val="24"/>
-        </w:rPr>
-        <w:t xml:space="preserve"> </w:t>
-      </w:r>
-      <w:r>
-        <w:rPr>
-          <w:b/>
-          <w:noProof/>
           <w:color w:val="F4B083" w:themeColor="accent2" w:themeTint="99"/>
           <w:sz w:val="24"/>
           <w:szCs w:val="24"/>
@@ -6578,16 +6392,6 @@
           <w:highlight w:val="yellow"/>
         </w:rPr>
         <w:t>STAGE, please see diagram we sent for you yesterday it is more clear</w:t>
-      </w:r>
-      <w:r>
-        <w:rPr>
-          <w:b/>
-          <w:noProof/>
-          <w:color w:val="F4B083" w:themeColor="accent2" w:themeTint="99"/>
-          <w:sz w:val="24"/>
-          <w:szCs w:val="24"/>
-        </w:rPr>
-        <w:t xml:space="preserve">   </w:t>
       </w:r>
     </w:p>
     <w:p>
@@ -6669,14 +6473,6 @@
         <w:rPr>
           <w:b/>
           <w:noProof/>
-          <w:color w:val="00B0F0"/>
-        </w:rPr>
-        <w:t xml:space="preserve"> </w:t>
-      </w:r>
-      <w:r>
-        <w:rPr>
-          <w:b/>
-          <w:noProof/>
           <w:color w:val="2E74B5" w:themeColor="accent1" w:themeShade="BF"/>
           <w:sz w:val="28"/>
           <w:szCs w:val="28"/>
@@ -6895,16 +6691,6 @@
           <w:szCs w:val="28"/>
         </w:rPr>
         <w:t>OK</w:t>
-      </w:r>
-      <w:r>
-        <w:rPr>
-          <w:b/>
-          <w:noProof/>
-          <w:color w:val="FFC000"/>
-          <w:sz w:val="28"/>
-          <w:szCs w:val="28"/>
-        </w:rPr>
-        <w:t xml:space="preserve"> </w:t>
       </w:r>
       <w:r>
         <w:rPr>
@@ -7169,17 +6955,7 @@
           <w:sz w:val="20"/>
           <w:szCs w:val="20"/>
         </w:rPr>
-        <w:t>To do 10</w:t>
-      </w:r>
-      <w:proofErr w:type="gramStart"/>
-      <w:r>
-        <w:rPr>
-          <w:rFonts w:ascii="Arial" w:eastAsia="Times New Roman" w:hAnsi="Arial" w:cs="Arial"/>
-          <w:color w:val="FF0000"/>
-          <w:sz w:val="20"/>
-          <w:szCs w:val="20"/>
-        </w:rPr>
-        <w:t>:</w:t>
+        <w:t>To do 10:</w:t>
       </w:r>
       <w:r>
         <w:rPr>
@@ -7188,17 +6964,7 @@
           <w:sz w:val="20"/>
           <w:szCs w:val="20"/>
         </w:rPr>
-        <w:t>Can</w:t>
-      </w:r>
-      <w:proofErr w:type="gramEnd"/>
-      <w:r>
-        <w:rPr>
-          <w:rFonts w:ascii="Arial" w:eastAsia="Times New Roman" w:hAnsi="Arial" w:cs="Arial"/>
-          <w:color w:val="222222"/>
-          <w:sz w:val="20"/>
-          <w:szCs w:val="20"/>
-        </w:rPr>
-        <w:t xml:space="preserve"> you create this email process? I checked and the previous coders didn't create one...</w:t>
+        <w:t>Can you create this email process? I checked and the previous coders didn't create one...</w:t>
       </w:r>
     </w:p>
     <w:p>
@@ -7283,27 +7049,7 @@
           <w:sz w:val="20"/>
           <w:szCs w:val="20"/>
         </w:rPr>
-        <w:t xml:space="preserve">-No email is sent telling backers the project was successful, therefore that their account was debited of their pledge </w:t>
-      </w:r>
-      <w:proofErr w:type="spellStart"/>
-      <w:r>
-        <w:rPr>
-          <w:rFonts w:ascii="Arial" w:eastAsia="Times New Roman" w:hAnsi="Arial" w:cs="Arial"/>
-          <w:color w:val="222222"/>
-          <w:sz w:val="20"/>
-          <w:szCs w:val="20"/>
-        </w:rPr>
-        <w:t>amountand</w:t>
-      </w:r>
-      <w:proofErr w:type="spellEnd"/>
-      <w:r>
-        <w:rPr>
-          <w:rFonts w:ascii="Arial" w:eastAsia="Times New Roman" w:hAnsi="Arial" w:cs="Arial"/>
-          <w:color w:val="222222"/>
-          <w:sz w:val="20"/>
-          <w:szCs w:val="20"/>
-        </w:rPr>
-        <w:t xml:space="preserve"> telling them that they should receive a survey.</w:t>
+        <w:t>-No email is sent telling backers the project was successful, therefore that their account was debited of their pledge amountand telling them that they should receive a survey.</w:t>
       </w:r>
     </w:p>
     <w:p>
@@ -7359,43 +7105,7 @@
           <w:sz w:val="20"/>
           <w:szCs w:val="20"/>
         </w:rPr>
-        <w:t>vious</w:t>
-      </w:r>
-      <w:r>
-        <w:rPr>
-          <w:rFonts w:ascii="Arial" w:eastAsia="Times New Roman" w:hAnsi="Arial" w:cs="Arial"/>
-          <w:color w:val="222222"/>
-          <w:sz w:val="20"/>
-          <w:szCs w:val="20"/>
-        </w:rPr>
-        <w:t xml:space="preserve"> </w:t>
-      </w:r>
-      <w:r>
-        <w:rPr>
-          <w:rFonts w:ascii="Arial" w:eastAsia="Times New Roman" w:hAnsi="Arial" w:cs="Arial"/>
-          <w:color w:val="222222"/>
-          <w:sz w:val="20"/>
-          <w:szCs w:val="20"/>
-        </w:rPr>
-        <w:t>coders</w:t>
-      </w:r>
-      <w:r>
-        <w:rPr>
-          <w:rFonts w:ascii="Arial" w:eastAsia="Times New Roman" w:hAnsi="Arial" w:cs="Arial"/>
-          <w:color w:val="222222"/>
-          <w:sz w:val="20"/>
-          <w:szCs w:val="20"/>
-        </w:rPr>
-        <w:t xml:space="preserve"> </w:t>
-      </w:r>
-      <w:r>
-        <w:rPr>
-          <w:rFonts w:ascii="Arial" w:eastAsia="Times New Roman" w:hAnsi="Arial" w:cs="Arial"/>
-          <w:color w:val="222222"/>
-          <w:sz w:val="20"/>
-          <w:szCs w:val="20"/>
-        </w:rPr>
-        <w:t>didn't create one...</w:t>
+        <w:t>viouscodersdidn't create one...</w:t>
       </w:r>
     </w:p>
     <w:p>
@@ -7463,20 +7173,20 @@
       <w:r>
         <w:rPr>
           <w:rFonts w:ascii="Arial" w:eastAsia="Times New Roman" w:hAnsi="Arial" w:cs="Arial"/>
+          <w:color w:val="FF0000"/>
+          <w:sz w:val="20"/>
+          <w:szCs w:val="20"/>
+        </w:rPr>
+        <w:t xml:space="preserve"> </w:t>
+      </w:r>
+      <w:r>
+        <w:rPr>
+          <w:rFonts w:ascii="Arial" w:eastAsia="Times New Roman" w:hAnsi="Arial" w:cs="Arial"/>
           <w:color w:val="222222"/>
           <w:sz w:val="20"/>
           <w:szCs w:val="20"/>
         </w:rPr>
         <w:t>In addition to the email can we add a notification on top of home screen in activity tab</w:t>
-      </w:r>
-      <w:r>
-        <w:rPr>
-          <w:rFonts w:ascii="Arial" w:eastAsia="Times New Roman" w:hAnsi="Arial" w:cs="Arial"/>
-          <w:color w:val="222222"/>
-          <w:sz w:val="20"/>
-          <w:szCs w:val="20"/>
-        </w:rPr>
-        <w:t xml:space="preserve"> </w:t>
       </w:r>
       <w:r>
         <w:rPr>
@@ -7737,27 +7447,7 @@
           <w:sz w:val="20"/>
           <w:szCs w:val="20"/>
         </w:rPr>
-        <w:t xml:space="preserve">: a notification email exists here </w:t>
-      </w:r>
-      <w:proofErr w:type="spellStart"/>
-      <w:r>
-        <w:rPr>
-          <w:rFonts w:ascii="Arial" w:eastAsia="Times New Roman" w:hAnsi="Arial" w:cs="Arial"/>
-          <w:color w:val="222222"/>
-          <w:sz w:val="20"/>
-          <w:szCs w:val="20"/>
-        </w:rPr>
-        <w:t>project_unsuccess_backer.ctp</w:t>
-      </w:r>
-      <w:proofErr w:type="spellEnd"/>
-      <w:r>
-        <w:rPr>
-          <w:rFonts w:ascii="Arial" w:eastAsia="Times New Roman" w:hAnsi="Arial" w:cs="Arial"/>
-          <w:color w:val="222222"/>
-          <w:sz w:val="20"/>
-          <w:szCs w:val="20"/>
-        </w:rPr>
-        <w:t xml:space="preserve"> but process is not working, can you please solve it?</w:t>
+        <w:t>: a notification email exists here project_unsuccess_backer.ctp but process is not working, can you please solve it?</w:t>
       </w:r>
     </w:p>
     <w:p>
@@ -8004,9 +7694,8 @@
           <w:sz w:val="20"/>
           <w:szCs w:val="20"/>
         </w:rPr>
-        <w:t>-&gt; Please tell me how can I go to this page (rewardsurvey.jpg</w:t>
-      </w:r>
-      <w:proofErr w:type="gramStart"/>
+        <w:t>-&gt; Please tell me how can I go to this page (rewardsurvey.jpg)</w:t>
+      </w:r>
       <w:r>
         <w:rPr>
           <w:rFonts w:ascii="Arial" w:eastAsia="Times New Roman" w:hAnsi="Arial" w:cs="Arial"/>
@@ -8016,10 +7705,13 @@
           <w:sz w:val="20"/>
           <w:szCs w:val="20"/>
         </w:rPr>
-        <w:t>)</w:t>
-      </w:r>
-      <w:proofErr w:type="spellStart"/>
-      <w:r>
+        <w:t>i</w:t>
+      </w:r>
+    </w:p>
+    <w:p>
+      <w:pPr>
+        <w:shd w:val="clear" w:color="auto" w:fill="FFFFFF"/>
+        <w:spacing w:before="100" w:beforeAutospacing="1" w:after="100" w:afterAutospacing="1" w:line="240" w:lineRule="auto"/>
         <w:rPr>
           <w:rFonts w:ascii="Arial" w:eastAsia="Times New Roman" w:hAnsi="Arial" w:cs="Arial"/>
           <w:b/>
@@ -8028,10 +7720,18 @@
           <w:sz w:val="20"/>
           <w:szCs w:val="20"/>
         </w:rPr>
-        <w:t>i</w:t>
-      </w:r>
-      <w:proofErr w:type="spellEnd"/>
-      <w:proofErr w:type="gramEnd"/>
+      </w:pPr>
+      <w:r>
+        <w:rPr>
+          <w:rFonts w:ascii="Arial" w:eastAsia="Times New Roman" w:hAnsi="Arial" w:cs="Arial"/>
+          <w:b/>
+          <w:bCs/>
+          <w:color w:val="7030A0"/>
+          <w:sz w:val="20"/>
+          <w:szCs w:val="20"/>
+        </w:rPr>
+        <w:t>Here:</w:t>
+      </w:r>
     </w:p>
     <w:p>
       <w:pPr>
@@ -8048,36 +7748,11 @@
       </w:pPr>
       <w:r>
         <w:rPr>
-          <w:rFonts w:ascii="Arial" w:eastAsia="Times New Roman" w:hAnsi="Arial" w:cs="Arial"/>
-          <w:b/>
-          <w:bCs/>
+          <w:noProof/>
           <w:color w:val="7030A0"/>
-          <w:sz w:val="20"/>
-          <w:szCs w:val="20"/>
-        </w:rPr>
-        <w:t>Here:</w:t>
-      </w:r>
-    </w:p>
-    <w:p>
-      <w:pPr>
-        <w:shd w:val="clear" w:color="auto" w:fill="FFFFFF"/>
-        <w:spacing w:before="100" w:beforeAutospacing="1" w:after="100" w:afterAutospacing="1" w:line="240" w:lineRule="auto"/>
-        <w:rPr>
-          <w:rFonts w:ascii="Arial" w:eastAsia="Times New Roman" w:hAnsi="Arial" w:cs="Arial"/>
-          <w:b/>
-          <w:bCs/>
-          <w:color w:val="7030A0"/>
-          <w:sz w:val="20"/>
-          <w:szCs w:val="20"/>
-        </w:rPr>
-      </w:pPr>
-      <w:r>
-        <w:rPr>
-          <w:noProof/>
-          <w:color w:val="7030A0"/>
         </w:rPr>
         <w:drawing>
-          <wp:inline distT="0" distB="0" distL="0" distR="0" wp14:anchorId="2ADF8341" wp14:editId="5BBB11D4">
+          <wp:inline distT="0" distB="0" distL="0" distR="0">
             <wp:extent cx="2587925" cy="1046912"/>
             <wp:effectExtent l="0" t="0" r="0" b="0"/>
             <wp:docPr id="5" name="Picture 5"/>
@@ -8092,7 +7767,7 @@
                     <pic:cNvPicPr/>
                   </pic:nvPicPr>
                   <pic:blipFill>
-                    <a:blip r:embed="rId14"/>
+                    <a:blip r:embed="rId14" cstate="print"/>
                     <a:stretch>
                       <a:fillRect/>
                     </a:stretch>
@@ -8204,31 +7879,7 @@
           <w:sz w:val="20"/>
           <w:szCs w:val="20"/>
         </w:rPr>
-        <w:t xml:space="preserve">project. This is the survey. This survey exists but the backers do not receive it. This is </w:t>
-      </w:r>
-      <w:proofErr w:type="spellStart"/>
-      <w:r>
-        <w:rPr>
-          <w:rFonts w:ascii="Arial" w:eastAsia="Times New Roman" w:hAnsi="Arial" w:cs="Arial"/>
-          <w:b/>
-          <w:bCs/>
-          <w:color w:val="7030A0"/>
-          <w:sz w:val="20"/>
-          <w:szCs w:val="20"/>
-        </w:rPr>
-        <w:t>todo</w:t>
-      </w:r>
-      <w:proofErr w:type="spellEnd"/>
-      <w:r>
-        <w:rPr>
-          <w:rFonts w:ascii="Arial" w:eastAsia="Times New Roman" w:hAnsi="Arial" w:cs="Arial"/>
-          <w:b/>
-          <w:bCs/>
-          <w:color w:val="7030A0"/>
-          <w:sz w:val="20"/>
-          <w:szCs w:val="20"/>
-        </w:rPr>
-        <w:t xml:space="preserve"> 16</w:t>
+        <w:t>project. This is the survey. This survey exists but the backers do not receive it. This is todo 16</w:t>
       </w:r>
     </w:p>
     <w:p>
@@ -8360,31 +8011,7 @@
           <w:sz w:val="24"/>
           <w:szCs w:val="24"/>
         </w:rPr>
-        <w:t xml:space="preserve">. </w:t>
-      </w:r>
-      <w:proofErr w:type="spellStart"/>
-      <w:r>
-        <w:rPr>
-          <w:rFonts w:ascii="Arial" w:eastAsia="Times New Roman" w:hAnsi="Arial" w:cs="Arial"/>
-          <w:b/>
-          <w:bCs/>
-          <w:color w:val="7030A0"/>
-          <w:sz w:val="24"/>
-          <w:szCs w:val="24"/>
-        </w:rPr>
-        <w:t>Pls</w:t>
-      </w:r>
-      <w:proofErr w:type="spellEnd"/>
-      <w:r>
-        <w:rPr>
-          <w:rFonts w:ascii="Arial" w:eastAsia="Times New Roman" w:hAnsi="Arial" w:cs="Arial"/>
-          <w:b/>
-          <w:bCs/>
-          <w:color w:val="7030A0"/>
-          <w:sz w:val="24"/>
-          <w:szCs w:val="24"/>
-        </w:rPr>
-        <w:t xml:space="preserve"> check it</w:t>
+        <w:t>. Pls check it</w:t>
       </w:r>
     </w:p>
     <w:p>
@@ -8423,19 +8050,8 @@
           <w:sz w:val="20"/>
           <w:szCs w:val="20"/>
         </w:rPr>
-        <w:t>set here: send__</w:t>
-      </w:r>
-      <w:proofErr w:type="spellStart"/>
-      <w:r>
-        <w:rPr>
-          <w:rFonts w:ascii="Arial" w:eastAsia="Times New Roman" w:hAnsi="Arial" w:cs="Arial"/>
-          <w:color w:val="222222"/>
-          <w:sz w:val="20"/>
-          <w:szCs w:val="20"/>
-        </w:rPr>
-        <w:t>email_list.ctp</w:t>
-      </w:r>
-      <w:proofErr w:type="spellEnd"/>
+        <w:t>set here: send__email_list.ctp</w:t>
+      </w:r>
     </w:p>
     <w:p>
       <w:pPr>
@@ -8500,10 +8116,13 @@
           <w:sz w:val="20"/>
           <w:szCs w:val="20"/>
         </w:rPr>
-        <w:t xml:space="preserve">-&gt; I saw this action in function </w:t>
-      </w:r>
-      <w:proofErr w:type="spellStart"/>
-      <w:r>
+        <w:t>-&gt; I saw this action in function process_payment_by_project app/controlers/file crons_controller.php, but I don't know when we call this process? Can you tell me when the process is happened?</w:t>
+      </w:r>
+    </w:p>
+    <w:p>
+      <w:pPr>
+        <w:shd w:val="clear" w:color="auto" w:fill="FFFFFF"/>
+        <w:spacing w:before="100" w:beforeAutospacing="1" w:after="100" w:afterAutospacing="1" w:line="240" w:lineRule="auto"/>
         <w:rPr>
           <w:rFonts w:ascii="Arial" w:eastAsia="Times New Roman" w:hAnsi="Arial" w:cs="Arial"/>
           <w:b/>
@@ -8512,81 +8131,6 @@
           <w:sz w:val="20"/>
           <w:szCs w:val="20"/>
         </w:rPr>
-        <w:t>process_payment_by_project</w:t>
-      </w:r>
-      <w:proofErr w:type="spellEnd"/>
-      <w:r>
-        <w:rPr>
-          <w:rFonts w:ascii="Arial" w:eastAsia="Times New Roman" w:hAnsi="Arial" w:cs="Arial"/>
-          <w:b/>
-          <w:bCs/>
-          <w:color w:val="70AD47" w:themeColor="accent6"/>
-          <w:sz w:val="20"/>
-          <w:szCs w:val="20"/>
-        </w:rPr>
-        <w:t xml:space="preserve"> app/</w:t>
-      </w:r>
-      <w:proofErr w:type="spellStart"/>
-      <w:r>
-        <w:rPr>
-          <w:rFonts w:ascii="Arial" w:eastAsia="Times New Roman" w:hAnsi="Arial" w:cs="Arial"/>
-          <w:b/>
-          <w:bCs/>
-          <w:color w:val="70AD47" w:themeColor="accent6"/>
-          <w:sz w:val="20"/>
-          <w:szCs w:val="20"/>
-        </w:rPr>
-        <w:t>controlers</w:t>
-      </w:r>
-      <w:proofErr w:type="spellEnd"/>
-      <w:r>
-        <w:rPr>
-          <w:rFonts w:ascii="Arial" w:eastAsia="Times New Roman" w:hAnsi="Arial" w:cs="Arial"/>
-          <w:b/>
-          <w:bCs/>
-          <w:color w:val="70AD47" w:themeColor="accent6"/>
-          <w:sz w:val="20"/>
-          <w:szCs w:val="20"/>
-        </w:rPr>
-        <w:t>/file </w:t>
-      </w:r>
-      <w:proofErr w:type="spellStart"/>
-      <w:r>
-        <w:rPr>
-          <w:rFonts w:ascii="Arial" w:eastAsia="Times New Roman" w:hAnsi="Arial" w:cs="Arial"/>
-          <w:b/>
-          <w:bCs/>
-          <w:color w:val="70AD47" w:themeColor="accent6"/>
-          <w:sz w:val="20"/>
-          <w:szCs w:val="20"/>
-        </w:rPr>
-        <w:t>crons_controller.php</w:t>
-      </w:r>
-      <w:proofErr w:type="spellEnd"/>
-      <w:r>
-        <w:rPr>
-          <w:rFonts w:ascii="Arial" w:eastAsia="Times New Roman" w:hAnsi="Arial" w:cs="Arial"/>
-          <w:b/>
-          <w:bCs/>
-          <w:color w:val="70AD47" w:themeColor="accent6"/>
-          <w:sz w:val="20"/>
-          <w:szCs w:val="20"/>
-        </w:rPr>
-        <w:t>, but I don't know when we call this process? Can you tell me when the process is happened?</w:t>
-      </w:r>
-    </w:p>
-    <w:p>
-      <w:pPr>
-        <w:shd w:val="clear" w:color="auto" w:fill="FFFFFF"/>
-        <w:spacing w:before="100" w:beforeAutospacing="1" w:after="100" w:afterAutospacing="1" w:line="240" w:lineRule="auto"/>
-        <w:rPr>
-          <w:rFonts w:ascii="Arial" w:eastAsia="Times New Roman" w:hAnsi="Arial" w:cs="Arial"/>
-          <w:b/>
-          <w:bCs/>
-          <w:color w:val="70AD47" w:themeColor="accent6"/>
-          <w:sz w:val="20"/>
-          <w:szCs w:val="20"/>
-        </w:rPr>
       </w:pPr>
       <w:r>
         <w:rPr>
@@ -8609,17 +8153,6 @@
           <w:szCs w:val="20"/>
         </w:rPr>
         <w:t>. This is to do 17</w:t>
-      </w:r>
-      <w:r>
-        <w:rPr>
-          <w:rFonts w:ascii="Arial" w:eastAsia="Times New Roman" w:hAnsi="Arial" w:cs="Arial"/>
-          <w:b/>
-          <w:bCs/>
-          <w:color w:val="70AD47" w:themeColor="accent6"/>
-          <w:sz w:val="20"/>
-          <w:szCs w:val="20"/>
-        </w:rPr>
-        <w:t xml:space="preserve"> </w:t>
       </w:r>
     </w:p>
     <w:p>
@@ -8656,33 +8189,11 @@
           <w:rFonts w:ascii="Arial" w:eastAsia="Times New Roman" w:hAnsi="Arial" w:cs="Arial"/>
           <w:b/>
           <w:bCs/>
-          <w:color w:val="00B0F0"/>
-          <w:sz w:val="20"/>
-          <w:szCs w:val="20"/>
-        </w:rPr>
-        <w:t xml:space="preserve"> </w:t>
-      </w:r>
-      <w:r>
-        <w:rPr>
-          <w:rFonts w:ascii="Arial" w:eastAsia="Times New Roman" w:hAnsi="Arial" w:cs="Arial"/>
-          <w:b/>
-          <w:bCs/>
           <w:color w:val="2E74B5" w:themeColor="accent1" w:themeShade="BF"/>
           <w:sz w:val="28"/>
           <w:szCs w:val="28"/>
         </w:rPr>
         <w:t>will check tomorrow after project is successful</w:t>
-      </w:r>
-      <w:r>
-        <w:rPr>
-          <w:rFonts w:ascii="Arial" w:eastAsia="Times New Roman" w:hAnsi="Arial" w:cs="Arial"/>
-          <w:b/>
-          <w:bCs/>
-          <w:color w:val="00B0F0"/>
-          <w:sz w:val="20"/>
-          <w:szCs w:val="20"/>
-        </w:rPr>
-        <w:t xml:space="preserve"> </w:t>
       </w:r>
     </w:p>
     <w:p>
@@ -8806,32 +8317,20 @@
           <w:sz w:val="24"/>
           <w:szCs w:val="24"/>
         </w:rPr>
-        <w:t xml:space="preserve">. </w:t>
-      </w:r>
-      <w:proofErr w:type="spellStart"/>
-      <w:r>
-        <w:rPr>
-          <w:rFonts w:ascii="Arial" w:eastAsia="Times New Roman" w:hAnsi="Arial" w:cs="Arial"/>
-          <w:b/>
-          <w:bCs/>
+        <w:t>. Pls check it</w:t>
+      </w:r>
+    </w:p>
+    <w:p>
+      <w:pPr>
+        <w:shd w:val="clear" w:color="auto" w:fill="FFFFFF"/>
+        <w:spacing w:before="100" w:beforeAutospacing="1" w:after="100" w:afterAutospacing="1" w:line="240" w:lineRule="auto"/>
+        <w:rPr>
+          <w:rFonts w:ascii="Arial" w:eastAsia="Times New Roman" w:hAnsi="Arial" w:cs="Arial"/>
           <w:color w:val="7030A0"/>
           <w:sz w:val="24"/>
           <w:szCs w:val="24"/>
         </w:rPr>
-        <w:t>Pls</w:t>
-      </w:r>
-      <w:proofErr w:type="spellEnd"/>
-      <w:r>
-        <w:rPr>
-          <w:rFonts w:ascii="Arial" w:eastAsia="Times New Roman" w:hAnsi="Arial" w:cs="Arial"/>
-          <w:b/>
-          <w:bCs/>
-          <w:color w:val="7030A0"/>
-          <w:sz w:val="24"/>
-          <w:szCs w:val="24"/>
-        </w:rPr>
-        <w:t xml:space="preserve"> check it</w:t>
-      </w:r>
+      </w:pPr>
     </w:p>
     <w:p>
       <w:pPr>
@@ -8839,11 +8338,23 @@
         <w:spacing w:before="100" w:beforeAutospacing="1" w:after="100" w:afterAutospacing="1" w:line="240" w:lineRule="auto"/>
         <w:rPr>
           <w:rFonts w:ascii="Arial" w:eastAsia="Times New Roman" w:hAnsi="Arial" w:cs="Arial"/>
-          <w:color w:val="7030A0"/>
-          <w:sz w:val="24"/>
-          <w:szCs w:val="24"/>
-        </w:rPr>
-      </w:pPr>
+          <w:color w:val="222222"/>
+          <w:sz w:val="20"/>
+          <w:szCs w:val="20"/>
+        </w:rPr>
+      </w:pPr>
+      <w:r>
+        <w:rPr>
+          <w:rFonts w:ascii="Arial" w:eastAsia="Times New Roman" w:hAnsi="Arial" w:cs="Arial"/>
+          <w:b/>
+          <w:bCs/>
+          <w:color w:val="222222"/>
+          <w:sz w:val="20"/>
+          <w:szCs w:val="20"/>
+          <w:u w:val="single"/>
+        </w:rPr>
+        <w:t>Project ending in less than 48 hours:</w:t>
+      </w:r>
     </w:p>
     <w:p>
       <w:pPr>
@@ -8859,44 +8370,31 @@
       <w:r>
         <w:rPr>
           <w:rFonts w:ascii="Arial" w:eastAsia="Times New Roman" w:hAnsi="Arial" w:cs="Arial"/>
+          <w:color w:val="FF0000"/>
+          <w:sz w:val="20"/>
+          <w:szCs w:val="20"/>
+        </w:rPr>
+        <w:t>To do 1</w:t>
+      </w:r>
+      <w:r>
+        <w:rPr>
+          <w:rFonts w:ascii="Arial" w:eastAsia="Times New Roman" w:hAnsi="Arial" w:cs="Arial"/>
+          <w:color w:val="FF0000"/>
+          <w:sz w:val="20"/>
+          <w:szCs w:val="20"/>
+        </w:rPr>
+        <w:t>9</w:t>
+      </w:r>
+      <w:r>
+        <w:rPr>
+          <w:rFonts w:ascii="Arial" w:eastAsia="Times New Roman" w:hAnsi="Arial" w:cs="Arial"/>
           <w:b/>
           <w:bCs/>
           <w:color w:val="222222"/>
           <w:sz w:val="20"/>
           <w:szCs w:val="20"/>
-          <w:u w:val="single"/>
-        </w:rPr>
-        <w:t>Project ending in less than 48 hours:</w:t>
-      </w:r>
-    </w:p>
-    <w:p>
-      <w:pPr>
-        <w:shd w:val="clear" w:color="auto" w:fill="FFFFFF"/>
-        <w:spacing w:before="100" w:beforeAutospacing="1" w:after="100" w:afterAutospacing="1" w:line="240" w:lineRule="auto"/>
-        <w:rPr>
-          <w:rFonts w:ascii="Arial" w:eastAsia="Times New Roman" w:hAnsi="Arial" w:cs="Arial"/>
-          <w:color w:val="222222"/>
-          <w:sz w:val="20"/>
-          <w:szCs w:val="20"/>
-        </w:rPr>
-      </w:pPr>
-      <w:r>
-        <w:rPr>
-          <w:rFonts w:ascii="Arial" w:eastAsia="Times New Roman" w:hAnsi="Arial" w:cs="Arial"/>
-          <w:color w:val="FF0000"/>
-          <w:sz w:val="20"/>
-          <w:szCs w:val="20"/>
-        </w:rPr>
-        <w:t>To do 1</w:t>
-      </w:r>
-      <w:r>
-        <w:rPr>
-          <w:rFonts w:ascii="Arial" w:eastAsia="Times New Roman" w:hAnsi="Arial" w:cs="Arial"/>
-          <w:color w:val="FF0000"/>
-          <w:sz w:val="20"/>
-          <w:szCs w:val="20"/>
-        </w:rPr>
-        <w:t>9</w:t>
+        </w:rPr>
+        <w:t>: </w:t>
       </w:r>
       <w:r>
         <w:rPr>
@@ -8905,37 +8403,35 @@
           <w:bCs/>
           <w:color w:val="222222"/>
           <w:sz w:val="20"/>
-          <w:szCs w:val="20"/>
-        </w:rPr>
-        <w:t>: </w:t>
-      </w:r>
-      <w:r>
-        <w:rPr>
-          <w:rFonts w:ascii="Arial" w:eastAsia="Times New Roman" w:hAnsi="Arial" w:cs="Arial"/>
-          <w:b/>
-          <w:bCs/>
+        </w:rPr>
+        <w:t> </w:t>
+      </w:r>
+      <w:r>
+        <w:rPr>
+          <w:rFonts w:ascii="Arial" w:eastAsia="Times New Roman" w:hAnsi="Arial" w:cs="Arial"/>
+          <w:color w:val="FF0000"/>
+          <w:sz w:val="20"/>
+          <w:szCs w:val="20"/>
+        </w:rPr>
+        <w:t xml:space="preserve">Ending soon email notification not </w:t>
+      </w:r>
+      <w:r>
+        <w:rPr>
+          <w:rFonts w:ascii="Arial" w:eastAsia="Times New Roman" w:hAnsi="Arial" w:cs="Arial"/>
+          <w:color w:val="FF0000"/>
+          <w:sz w:val="20"/>
+          <w:szCs w:val="20"/>
+        </w:rPr>
+        <w:t>working</w:t>
+      </w:r>
+      <w:r>
+        <w:rPr>
+          <w:rFonts w:ascii="Arial" w:eastAsia="Times New Roman" w:hAnsi="Arial" w:cs="Arial"/>
           <w:color w:val="222222"/>
           <w:sz w:val="20"/>
-        </w:rPr>
-        <w:t> </w:t>
-      </w:r>
-      <w:r>
-        <w:rPr>
-          <w:rFonts w:ascii="Arial" w:eastAsia="Times New Roman" w:hAnsi="Arial" w:cs="Arial"/>
-          <w:color w:val="FF0000"/>
-          <w:sz w:val="20"/>
-          <w:szCs w:val="20"/>
-        </w:rPr>
-        <w:t xml:space="preserve">Ending soon email notification not </w:t>
-      </w:r>
-      <w:r>
-        <w:rPr>
-          <w:rFonts w:ascii="Arial" w:eastAsia="Times New Roman" w:hAnsi="Arial" w:cs="Arial"/>
-          <w:color w:val="FF0000"/>
-          <w:sz w:val="20"/>
-          <w:szCs w:val="20"/>
-        </w:rPr>
-        <w:t>working</w:t>
+          <w:szCs w:val="20"/>
+        </w:rPr>
+        <w:t xml:space="preserve"> (</w:t>
       </w:r>
       <w:r>
         <w:rPr>
@@ -8944,27 +8440,7 @@
           <w:sz w:val="20"/>
           <w:szCs w:val="20"/>
         </w:rPr>
-        <w:t xml:space="preserve"> (</w:t>
-      </w:r>
-      <w:proofErr w:type="spellStart"/>
-      <w:r>
-        <w:rPr>
-          <w:rFonts w:ascii="Arial" w:eastAsia="Times New Roman" w:hAnsi="Arial" w:cs="Arial"/>
-          <w:color w:val="222222"/>
-          <w:sz w:val="20"/>
-          <w:szCs w:val="20"/>
-        </w:rPr>
-        <w:t>ending_soon_notification.ctp</w:t>
-      </w:r>
-      <w:proofErr w:type="spellEnd"/>
-      <w:r>
-        <w:rPr>
-          <w:rFonts w:ascii="Arial" w:eastAsia="Times New Roman" w:hAnsi="Arial" w:cs="Arial"/>
-          <w:color w:val="222222"/>
-          <w:sz w:val="20"/>
-          <w:szCs w:val="20"/>
-        </w:rPr>
-        <w:t>) can you solve the process?</w:t>
+        <w:t>ending_soon_notification.ctp) can you solve the process?</w:t>
       </w:r>
     </w:p>
     <w:p>
@@ -9013,16 +8489,6 @@
         <w:rPr>
           <w:b/>
           <w:noProof/>
-          <w:color w:val="2E74B5" w:themeColor="accent1" w:themeShade="BF"/>
-          <w:sz w:val="28"/>
-          <w:szCs w:val="28"/>
-        </w:rPr>
-        <w:t xml:space="preserve"> </w:t>
-      </w:r>
-      <w:r>
-        <w:rPr>
-          <w:b/>
-          <w:noProof/>
           <w:color w:val="A5A5A5" w:themeColor="accent3"/>
           <w:sz w:val="28"/>
           <w:szCs w:val="28"/>
@@ -9353,6 +8819,7 @@
         <w:shd w:val="clear" w:color="auto" w:fill="FFFFFF"/>
         <w:spacing w:after="0" w:line="240" w:lineRule="auto"/>
         <w:rPr>
+          <w:b/>
           <w:noProof/>
           <w:sz w:val="28"/>
           <w:szCs w:val="28"/>
@@ -9381,6 +8848,24 @@
           <w:szCs w:val="28"/>
         </w:rPr>
         <w:t xml:space="preserve"> todo8-9)</w:t>
+      </w:r>
+      <w:r>
+        <w:rPr>
+          <w:noProof/>
+          <w:sz w:val="28"/>
+          <w:szCs w:val="28"/>
+        </w:rPr>
+        <w:t xml:space="preserve"> : </w:t>
+      </w:r>
+      <w:r>
+        <w:rPr>
+          <w:b/>
+          <w:noProof/>
+          <w:sz w:val="28"/>
+          <w:szCs w:val="28"/>
+          <w:highlight w:val="yellow"/>
+        </w:rPr>
+        <w:t>OK</w:t>
       </w:r>
     </w:p>
     <w:p>
@@ -9404,22 +8889,6 @@
           <w:szCs w:val="28"/>
         </w:rPr>
       </w:pPr>
-      <w:r>
-        <w:rPr>
-          <w:noProof/>
-          <w:sz w:val="28"/>
-          <w:szCs w:val="28"/>
-        </w:rPr>
-        <w:t>-</w:t>
-      </w:r>
-      <w:r>
-        <w:rPr>
-          <w:noProof/>
-          <w:sz w:val="28"/>
-          <w:szCs w:val="28"/>
-        </w:rPr>
-        <w:t>Creator closes his account AFTER SUCCESSFUL FUNDING</w:t>
-      </w:r>
     </w:p>
     <w:p>
       <w:pPr>
@@ -9437,6 +8906,33 @@
           <w:sz w:val="28"/>
           <w:szCs w:val="28"/>
         </w:rPr>
+        <w:t>-</w:t>
+      </w:r>
+      <w:r>
+        <w:rPr>
+          <w:noProof/>
+          <w:sz w:val="28"/>
+          <w:szCs w:val="28"/>
+        </w:rPr>
+        <w:t>Creator closes his account AFTER SUCCESSFUL FUNDING</w:t>
+      </w:r>
+    </w:p>
+    <w:p>
+      <w:pPr>
+        <w:shd w:val="clear" w:color="auto" w:fill="FFFFFF"/>
+        <w:spacing w:after="0" w:line="240" w:lineRule="auto"/>
+        <w:rPr>
+          <w:noProof/>
+          <w:sz w:val="28"/>
+          <w:szCs w:val="28"/>
+        </w:rPr>
+      </w:pPr>
+      <w:r>
+        <w:rPr>
+          <w:noProof/>
+          <w:sz w:val="28"/>
+          <w:szCs w:val="28"/>
+        </w:rPr>
         <w:t>Todo 9 not done (see doc</w:t>
       </w:r>
       <w:r>
@@ -9454,6 +8950,24 @@
           <w:szCs w:val="28"/>
         </w:rPr>
         <w:t xml:space="preserve"> todo8-9)</w:t>
+      </w:r>
+      <w:r>
+        <w:rPr>
+          <w:noProof/>
+          <w:sz w:val="28"/>
+          <w:szCs w:val="28"/>
+        </w:rPr>
+        <w:t xml:space="preserve">: </w:t>
+      </w:r>
+      <w:r>
+        <w:rPr>
+          <w:b/>
+          <w:noProof/>
+          <w:sz w:val="28"/>
+          <w:szCs w:val="28"/>
+          <w:highlight w:val="yellow"/>
+        </w:rPr>
+        <w:t>OK</w:t>
       </w:r>
     </w:p>
     <w:p>
@@ -9774,7 +9288,7 @@
           <w:szCs w:val="28"/>
         </w:rPr>
         <w:drawing>
-          <wp:inline distT="0" distB="0" distL="0" distR="0" wp14:anchorId="61B77128" wp14:editId="557D0058">
+          <wp:inline distT="0" distB="0" distL="0" distR="0">
             <wp:extent cx="6849110" cy="3183255"/>
             <wp:effectExtent l="0" t="0" r="0" b="0"/>
             <wp:docPr id="6" name="Picture 6" descr="C:\Users\Workstation\Desktop\issue we talked about on SKype.JPG"/>
@@ -9794,7 +9308,7 @@
                     <a:blip r:embed="rId15">
                       <a:extLst>
                         <a:ext uri="{28A0092B-C50C-407E-A947-70E740481C1C}">
-                          <a14:useLocalDpi xmlns:a14="http://schemas.microsoft.com/office/drawing/2010/main" val="0"/>
+                          <a14:useLocalDpi xmlns="" xmlns:wpc="http://schemas.microsoft.com/office/word/2010/wordprocessingCanvas" xmlns:mc="http://schemas.openxmlformats.org/markup-compatibility/2006" xmlns:o="urn:schemas-microsoft-com:office:office" xmlns:v="urn:schemas-microsoft-com:vml" xmlns:wp14="http://schemas.microsoft.com/office/word/2010/wordprocessingDrawing" xmlns:w10="urn:schemas-microsoft-com:office:word" xmlns:w="http://schemas.openxmlformats.org/wordprocessingml/2006/main" xmlns:w14="http://schemas.microsoft.com/office/word/2010/wordml" xmlns:w15="http://schemas.microsoft.com/office/word/2012/wordml" xmlns:wpg="http://schemas.microsoft.com/office/word/2010/wordprocessingGroup" xmlns:wpi="http://schemas.microsoft.com/office/word/2010/wordprocessingInk" xmlns:wps="http://schemas.microsoft.com/office/word/2010/wordprocessingShape" xmlns:a14="http://schemas.microsoft.com/office/drawing/2010/main" val="0"/>
                         </a:ext>
                       </a:extLst>
                     </a:blip>
@@ -9903,7 +9417,7 @@
                     <a:blip r:embed="rId16">
                       <a:extLst>
                         <a:ext uri="{28A0092B-C50C-407E-A947-70E740481C1C}">
-                          <a14:useLocalDpi xmlns:a14="http://schemas.microsoft.com/office/drawing/2010/main" val="0"/>
+                          <a14:useLocalDpi xmlns="" xmlns:wpc="http://schemas.microsoft.com/office/word/2010/wordprocessingCanvas" xmlns:mc="http://schemas.openxmlformats.org/markup-compatibility/2006" xmlns:o="urn:schemas-microsoft-com:office:office" xmlns:v="urn:schemas-microsoft-com:vml" xmlns:wp14="http://schemas.microsoft.com/office/word/2010/wordprocessingDrawing" xmlns:w10="urn:schemas-microsoft-com:office:word" xmlns:w="http://schemas.openxmlformats.org/wordprocessingml/2006/main" xmlns:w14="http://schemas.microsoft.com/office/word/2010/wordml" xmlns:w15="http://schemas.microsoft.com/office/word/2012/wordml" xmlns:wpg="http://schemas.microsoft.com/office/word/2010/wordprocessingGroup" xmlns:wpi="http://schemas.microsoft.com/office/word/2010/wordprocessingInk" xmlns:wps="http://schemas.microsoft.com/office/word/2010/wordprocessingShape" xmlns:a14="http://schemas.microsoft.com/office/drawing/2010/main" val="0"/>
                         </a:ext>
                       </a:extLst>
                     </a:blip>
@@ -9988,7 +9502,7 @@
 </file>
 
 <file path=word/numbering.xml><?xml version="1.0" encoding="utf-8"?>
-<w:numbering xmlns:wpc="http://schemas.microsoft.com/office/word/2010/wordprocessingCanvas" xmlns:mc="http://schemas.openxmlformats.org/markup-compatibility/2006" xmlns:o="urn:schemas-microsoft-com:office:office" xmlns:r="http://schemas.openxmlformats.org/officeDocument/2006/relationships" xmlns:m="http://schemas.openxmlformats.org/officeDocument/2006/math" xmlns:v="urn:schemas-microsoft-com:vml" xmlns:wp14="http://schemas.microsoft.com/office/word/2010/wordprocessingDrawing" xmlns:wp="http://schemas.openxmlformats.org/drawingml/2006/wordprocessingDrawing" xmlns:w10="urn:schemas-microsoft-com:office:word" xmlns:w="http://schemas.openxmlformats.org/wordprocessingml/2006/main" xmlns:w14="http://schemas.microsoft.com/office/word/2010/wordml" xmlns:w15="http://schemas.microsoft.com/office/word/2012/wordml" xmlns:wpg="http://schemas.microsoft.com/office/word/2010/wordprocessingGroup" xmlns:wpi="http://schemas.microsoft.com/office/word/2010/wordprocessingInk" xmlns:wne="http://schemas.microsoft.com/office/word/2006/wordml" xmlns:wps="http://schemas.microsoft.com/office/word/2010/wordprocessingShape" mc:Ignorable="w14 w15 wp14">
+<w:numbering xmlns:ve="http://schemas.openxmlformats.org/markup-compatibility/2006" xmlns:o="urn:schemas-microsoft-com:office:office" xmlns:r="http://schemas.openxmlformats.org/officeDocument/2006/relationships" xmlns:m="http://schemas.openxmlformats.org/officeDocument/2006/math" xmlns:v="urn:schemas-microsoft-com:vml" xmlns:wp="http://schemas.openxmlformats.org/drawingml/2006/wordprocessingDrawing" xmlns:w10="urn:schemas-microsoft-com:office:word" xmlns:w="http://schemas.openxmlformats.org/wordprocessingml/2006/main" xmlns:wne="http://schemas.microsoft.com/office/word/2006/wordml">
   <w:abstractNum w:abstractNumId="0">
     <w:nsid w:val="0C3F0196"/>
     <w:multiLevelType w:val="hybridMultilevel"/>
@@ -10547,7 +10061,7 @@
 </file>
 
 <file path=word/styles.xml><?xml version="1.0" encoding="utf-8"?>
-<w:styles xmlns:mc="http://schemas.openxmlformats.org/markup-compatibility/2006" xmlns:r="http://schemas.openxmlformats.org/officeDocument/2006/relationships" xmlns:w="http://schemas.openxmlformats.org/wordprocessingml/2006/main" xmlns:w14="http://schemas.microsoft.com/office/word/2010/wordml" xmlns:w15="http://schemas.microsoft.com/office/word/2012/wordml" mc:Ignorable="w14 w15">
+<w:styles xmlns:r="http://schemas.openxmlformats.org/officeDocument/2006/relationships" xmlns:w="http://schemas.openxmlformats.org/wordprocessingml/2006/main">
   <w:docDefaults>
     <w:rPrDefault>
       <w:rPr>
@@ -10563,378 +10077,144 @@
       </w:pPr>
     </w:pPrDefault>
   </w:docDefaults>
-  <w:latentStyles w:defLockedState="0" w:defUIPriority="99" w:defSemiHidden="0" w:defUnhideWhenUsed="0" w:defQFormat="0" w:count="371">
-    <w:lsdException w:name="Normal" w:uiPriority="0" w:qFormat="1"/>
-    <w:lsdException w:name="heading 1" w:uiPriority="9" w:qFormat="1"/>
-    <w:lsdException w:name="heading 2" w:semiHidden="1" w:uiPriority="9" w:unhideWhenUsed="1" w:qFormat="1"/>
-    <w:lsdException w:name="heading 3" w:semiHidden="1" w:uiPriority="9" w:unhideWhenUsed="1" w:qFormat="1"/>
-    <w:lsdException w:name="heading 4" w:semiHidden="1" w:uiPriority="9" w:unhideWhenUsed="1" w:qFormat="1"/>
-    <w:lsdException w:name="heading 5" w:semiHidden="1" w:uiPriority="9" w:unhideWhenUsed="1" w:qFormat="1"/>
-    <w:lsdException w:name="heading 6" w:semiHidden="1" w:uiPriority="9" w:unhideWhenUsed="1" w:qFormat="1"/>
-    <w:lsdException w:name="heading 7" w:semiHidden="1" w:uiPriority="9" w:unhideWhenUsed="1" w:qFormat="1"/>
-    <w:lsdException w:name="heading 8" w:semiHidden="1" w:uiPriority="9" w:unhideWhenUsed="1" w:qFormat="1"/>
-    <w:lsdException w:name="heading 9" w:semiHidden="1" w:uiPriority="9" w:unhideWhenUsed="1" w:qFormat="1"/>
-    <w:lsdException w:name="index 1" w:semiHidden="1" w:unhideWhenUsed="1"/>
-    <w:lsdException w:name="index 2" w:semiHidden="1" w:unhideWhenUsed="1"/>
-    <w:lsdException w:name="index 3" w:semiHidden="1" w:unhideWhenUsed="1"/>
-    <w:lsdException w:name="index 4" w:semiHidden="1" w:unhideWhenUsed="1"/>
-    <w:lsdException w:name="index 5" w:semiHidden="1" w:unhideWhenUsed="1"/>
-    <w:lsdException w:name="index 6" w:semiHidden="1" w:unhideWhenUsed="1"/>
-    <w:lsdException w:name="index 7" w:semiHidden="1" w:unhideWhenUsed="1"/>
-    <w:lsdException w:name="index 8" w:semiHidden="1" w:unhideWhenUsed="1"/>
-    <w:lsdException w:name="index 9" w:semiHidden="1" w:unhideWhenUsed="1"/>
-    <w:lsdException w:name="toc 1" w:semiHidden="1" w:uiPriority="39" w:unhideWhenUsed="1"/>
-    <w:lsdException w:name="toc 2" w:semiHidden="1" w:uiPriority="39" w:unhideWhenUsed="1"/>
-    <w:lsdException w:name="toc 3" w:semiHidden="1" w:uiPriority="39" w:unhideWhenUsed="1"/>
-    <w:lsdException w:name="toc 4" w:semiHidden="1" w:uiPriority="39" w:unhideWhenUsed="1"/>
-    <w:lsdException w:name="toc 5" w:semiHidden="1" w:uiPriority="39" w:unhideWhenUsed="1"/>
-    <w:lsdException w:name="toc 6" w:semiHidden="1" w:uiPriority="39" w:unhideWhenUsed="1"/>
-    <w:lsdException w:name="toc 7" w:semiHidden="1" w:uiPriority="39" w:unhideWhenUsed="1"/>
-    <w:lsdException w:name="toc 8" w:semiHidden="1" w:uiPriority="39" w:unhideWhenUsed="1"/>
-    <w:lsdException w:name="toc 9" w:semiHidden="1" w:uiPriority="39" w:unhideWhenUsed="1"/>
-    <w:lsdException w:name="Normal Indent" w:semiHidden="1" w:unhideWhenUsed="1"/>
-    <w:lsdException w:name="footnote text" w:semiHidden="1" w:unhideWhenUsed="1"/>
-    <w:lsdException w:name="annotation text" w:semiHidden="1" w:unhideWhenUsed="1"/>
-    <w:lsdException w:name="header" w:semiHidden="1" w:unhideWhenUsed="1"/>
-    <w:lsdException w:name="footer" w:semiHidden="1" w:unhideWhenUsed="1"/>
-    <w:lsdException w:name="index heading" w:semiHidden="1" w:unhideWhenUsed="1"/>
-    <w:lsdException w:name="caption" w:semiHidden="1" w:uiPriority="35" w:unhideWhenUsed="1" w:qFormat="1"/>
-    <w:lsdException w:name="table of figures" w:semiHidden="1" w:unhideWhenUsed="1"/>
-    <w:lsdException w:name="envelope address" w:semiHidden="1" w:unhideWhenUsed="1"/>
-    <w:lsdException w:name="envelope return" w:semiHidden="1" w:unhideWhenUsed="1"/>
-    <w:lsdException w:name="footnote reference" w:semiHidden="1" w:unhideWhenUsed="1"/>
-    <w:lsdException w:name="annotation reference" w:semiHidden="1" w:unhideWhenUsed="1"/>
-    <w:lsdException w:name="line number" w:semiHidden="1" w:unhideWhenUsed="1"/>
-    <w:lsdException w:name="page number" w:semiHidden="1" w:unhideWhenUsed="1"/>
-    <w:lsdException w:name="endnote reference" w:semiHidden="1" w:unhideWhenUsed="1"/>
-    <w:lsdException w:name="endnote text" w:semiHidden="1" w:unhideWhenUsed="1"/>
-    <w:lsdException w:name="table of authorities" w:semiHidden="1" w:unhideWhenUsed="1"/>
-    <w:lsdException w:name="macro" w:semiHidden="1" w:unhideWhenUsed="1"/>
-    <w:lsdException w:name="toa heading" w:semiHidden="1" w:unhideWhenUsed="1"/>
-    <w:lsdException w:name="List" w:semiHidden="1" w:unhideWhenUsed="1"/>
-    <w:lsdException w:name="List Bullet" w:semiHidden="1" w:unhideWhenUsed="1"/>
-    <w:lsdException w:name="List Number" w:semiHidden="1" w:unhideWhenUsed="1"/>
-    <w:lsdException w:name="List 2" w:semiHidden="1" w:unhideWhenUsed="1"/>
-    <w:lsdException w:name="List 3" w:semiHidden="1" w:unhideWhenUsed="1"/>
-    <w:lsdException w:name="List 4" w:semiHidden="1" w:unhideWhenUsed="1"/>
-    <w:lsdException w:name="List 5" w:semiHidden="1" w:unhideWhenUsed="1"/>
-    <w:lsdException w:name="List Bullet 2" w:semiHidden="1" w:unhideWhenUsed="1"/>
-    <w:lsdException w:name="List Bullet 3" w:semiHidden="1" w:unhideWhenUsed="1"/>
-    <w:lsdException w:name="List Bullet 4" w:semiHidden="1" w:unhideWhenUsed="1"/>
-    <w:lsdException w:name="List Bullet 5" w:semiHidden="1" w:unhideWhenUsed="1"/>
-    <w:lsdException w:name="List Number 2" w:semiHidden="1" w:unhideWhenUsed="1"/>
-    <w:lsdException w:name="List Number 3" w:semiHidden="1" w:unhideWhenUsed="1"/>
-    <w:lsdException w:name="List Number 4" w:semiHidden="1" w:unhideWhenUsed="1"/>
-    <w:lsdException w:name="List Number 5" w:semiHidden="1" w:unhideWhenUsed="1"/>
-    <w:lsdException w:name="Title" w:uiPriority="10" w:qFormat="1"/>
-    <w:lsdException w:name="Closing" w:semiHidden="1" w:unhideWhenUsed="1"/>
-    <w:lsdException w:name="Signature" w:semiHidden="1" w:unhideWhenUsed="1"/>
-    <w:lsdException w:name="Default Paragraph Font" w:semiHidden="1" w:uiPriority="1" w:unhideWhenUsed="1"/>
-    <w:lsdException w:name="Body Text" w:semiHidden="1" w:unhideWhenUsed="1"/>
-    <w:lsdException w:name="Body Text Indent" w:semiHidden="1" w:unhideWhenUsed="1"/>
-    <w:lsdException w:name="List Continue" w:semiHidden="1" w:unhideWhenUsed="1"/>
-    <w:lsdException w:name="List Continue 2" w:semiHidden="1" w:unhideWhenUsed="1"/>
-    <w:lsdException w:name="List Continue 3" w:semiHidden="1" w:unhideWhenUsed="1"/>
-    <w:lsdException w:name="List Continue 4" w:semiHidden="1" w:unhideWhenUsed="1"/>
-    <w:lsdException w:name="List Continue 5" w:semiHidden="1" w:unhideWhenUsed="1"/>
-    <w:lsdException w:name="Message Header" w:semiHidden="1" w:unhideWhenUsed="1"/>
-    <w:lsdException w:name="Subtitle" w:uiPriority="11" w:qFormat="1"/>
-    <w:lsdException w:name="Salutation" w:semiHidden="1" w:unhideWhenUsed="1"/>
-    <w:lsdException w:name="Date" w:semiHidden="1" w:unhideWhenUsed="1"/>
-    <w:lsdException w:name="Body Text First Indent" w:semiHidden="1" w:unhideWhenUsed="1"/>
-    <w:lsdException w:name="Body Text First Indent 2" w:semiHidden="1" w:unhideWhenUsed="1"/>
-    <w:lsdException w:name="Note Heading" w:semiHidden="1" w:unhideWhenUsed="1"/>
-    <w:lsdException w:name="Body Text 2" w:semiHidden="1" w:unhideWhenUsed="1"/>
-    <w:lsdException w:name="Body Text 3" w:semiHidden="1" w:unhideWhenUsed="1"/>
-    <w:lsdException w:name="Body Text Indent 2" w:semiHidden="1" w:unhideWhenUsed="1"/>
-    <w:lsdException w:name="Body Text Indent 3" w:semiHidden="1" w:unhideWhenUsed="1"/>
-    <w:lsdException w:name="Block Text" w:semiHidden="1" w:unhideWhenUsed="1"/>
-    <w:lsdException w:name="Hyperlink" w:semiHidden="1" w:unhideWhenUsed="1"/>
-    <w:lsdException w:name="FollowedHyperlink" w:semiHidden="1" w:unhideWhenUsed="1"/>
-    <w:lsdException w:name="Strong" w:uiPriority="22" w:qFormat="1"/>
-    <w:lsdException w:name="Emphasis" w:uiPriority="20" w:qFormat="1"/>
-    <w:lsdException w:name="Document Map" w:semiHidden="1" w:unhideWhenUsed="1"/>
-    <w:lsdException w:name="Plain Text" w:semiHidden="1" w:unhideWhenUsed="1"/>
-    <w:lsdException w:name="E-mail Signature" w:semiHidden="1" w:unhideWhenUsed="1"/>
-    <w:lsdException w:name="HTML Top of Form" w:semiHidden="1" w:unhideWhenUsed="1"/>
-    <w:lsdException w:name="HTML Bottom of Form" w:semiHidden="1" w:unhideWhenUsed="1"/>
-    <w:lsdException w:name="Normal (Web)" w:semiHidden="1" w:unhideWhenUsed="1"/>
-    <w:lsdException w:name="HTML Acronym" w:semiHidden="1" w:unhideWhenUsed="1"/>
-    <w:lsdException w:name="HTML Address" w:semiHidden="1" w:unhideWhenUsed="1"/>
-    <w:lsdException w:name="HTML Cite" w:semiHidden="1" w:unhideWhenUsed="1"/>
-    <w:lsdException w:name="HTML Code" w:semiHidden="1" w:unhideWhenUsed="1"/>
-    <w:lsdException w:name="HTML Definition" w:semiHidden="1" w:unhideWhenUsed="1"/>
-    <w:lsdException w:name="HTML Keyboard" w:semiHidden="1" w:unhideWhenUsed="1"/>
-    <w:lsdException w:name="HTML Preformatted" w:semiHidden="1" w:unhideWhenUsed="1"/>
-    <w:lsdException w:name="HTML Sample" w:semiHidden="1" w:unhideWhenUsed="1"/>
-    <w:lsdException w:name="HTML Typewriter" w:semiHidden="1" w:unhideWhenUsed="1"/>
-    <w:lsdException w:name="HTML Variable" w:semiHidden="1" w:unhideWhenUsed="1"/>
-    <w:lsdException w:name="Normal Table" w:semiHidden="1" w:unhideWhenUsed="1"/>
-    <w:lsdException w:name="annotation subject" w:semiHidden="1" w:unhideWhenUsed="1"/>
-    <w:lsdException w:name="No List" w:semiHidden="1" w:unhideWhenUsed="1"/>
-    <w:lsdException w:name="Outline List 1" w:semiHidden="1" w:unhideWhenUsed="1"/>
-    <w:lsdException w:name="Outline List 2" w:semiHidden="1" w:unhideWhenUsed="1"/>
-    <w:lsdException w:name="Outline List 3" w:semiHidden="1" w:unhideWhenUsed="1"/>
-    <w:lsdException w:name="Table Simple 1" w:semiHidden="1" w:unhideWhenUsed="1"/>
-    <w:lsdException w:name="Table Simple 2" w:semiHidden="1" w:unhideWhenUsed="1"/>
-    <w:lsdException w:name="Table Simple 3" w:semiHidden="1" w:unhideWhenUsed="1"/>
-    <w:lsdException w:name="Table Classic 1" w:semiHidden="1" w:unhideWhenUsed="1"/>
-    <w:lsdException w:name="Table Classic 2" w:semiHidden="1" w:unhideWhenUsed="1"/>
-    <w:lsdException w:name="Table Classic 3" w:semiHidden="1" w:unhideWhenUsed="1"/>
-    <w:lsdException w:name="Table Classic 4" w:semiHidden="1" w:unhideWhenUsed="1"/>
-    <w:lsdException w:name="Table Colorful 1" w:semiHidden="1" w:unhideWhenUsed="1"/>
-    <w:lsdException w:name="Table Colorful 2" w:semiHidden="1" w:unhideWhenUsed="1"/>
-    <w:lsdException w:name="Table Colorful 3" w:semiHidden="1" w:unhideWhenUsed="1"/>
-    <w:lsdException w:name="Table Columns 1" w:semiHidden="1" w:unhideWhenUsed="1"/>
-    <w:lsdException w:name="Table Columns 2" w:semiHidden="1" w:unhideWhenUsed="1"/>
-    <w:lsdException w:name="Table Columns 3" w:semiHidden="1" w:unhideWhenUsed="1"/>
-    <w:lsdException w:name="Table Columns 4" w:semiHidden="1" w:unhideWhenUsed="1"/>
-    <w:lsdException w:name="Table Columns 5" w:semiHidden="1" w:unhideWhenUsed="1"/>
-    <w:lsdException w:name="Table Grid 1" w:semiHidden="1" w:unhideWhenUsed="1"/>
-    <w:lsdException w:name="Table Grid 2" w:semiHidden="1" w:unhideWhenUsed="1"/>
-    <w:lsdException w:name="Table Grid 3" w:semiHidden="1" w:unhideWhenUsed="1"/>
-    <w:lsdException w:name="Table Grid 4" w:semiHidden="1" w:unhideWhenUsed="1"/>
-    <w:lsdException w:name="Table Grid 5" w:semiHidden="1" w:unhideWhenUsed="1"/>
-    <w:lsdException w:name="Table Grid 6" w:semiHidden="1" w:unhideWhenUsed="1"/>
-    <w:lsdException w:name="Table Grid 7" w:semiHidden="1" w:unhideWhenUsed="1"/>
-    <w:lsdException w:name="Table Grid 8" w:semiHidden="1" w:unhideWhenUsed="1"/>
-    <w:lsdException w:name="Table List 1" w:semiHidden="1" w:unhideWhenUsed="1"/>
-    <w:lsdException w:name="Table List 2" w:semiHidden="1" w:unhideWhenUsed="1"/>
-    <w:lsdException w:name="Table List 3" w:semiHidden="1" w:unhideWhenUsed="1"/>
-    <w:lsdException w:name="Table List 4" w:semiHidden="1" w:unhideWhenUsed="1"/>
-    <w:lsdException w:name="Table List 5" w:semiHidden="1" w:unhideWhenUsed="1"/>
-    <w:lsdException w:name="Table List 6" w:semiHidden="1" w:unhideWhenUsed="1"/>
-    <w:lsdException w:name="Table List 7" w:semiHidden="1" w:unhideWhenUsed="1"/>
-    <w:lsdException w:name="Table List 8" w:semiHidden="1" w:unhideWhenUsed="1"/>
-    <w:lsdException w:name="Table 3D effects 1" w:semiHidden="1" w:unhideWhenUsed="1"/>
-    <w:lsdException w:name="Table 3D effects 2" w:semiHidden="1" w:unhideWhenUsed="1"/>
-    <w:lsdException w:name="Table 3D effects 3" w:semiHidden="1" w:unhideWhenUsed="1"/>
-    <w:lsdException w:name="Table Contemporary" w:semiHidden="1" w:unhideWhenUsed="1"/>
-    <w:lsdException w:name="Table Elegant" w:semiHidden="1" w:unhideWhenUsed="1"/>
-    <w:lsdException w:name="Table Professional" w:semiHidden="1" w:unhideWhenUsed="1"/>
-    <w:lsdException w:name="Table Subtle 1" w:semiHidden="1" w:unhideWhenUsed="1"/>
-    <w:lsdException w:name="Table Subtle 2" w:semiHidden="1" w:unhideWhenUsed="1"/>
-    <w:lsdException w:name="Table Web 1" w:semiHidden="1" w:unhideWhenUsed="1"/>
-    <w:lsdException w:name="Table Web 2" w:semiHidden="1" w:unhideWhenUsed="1"/>
-    <w:lsdException w:name="Table Web 3" w:semiHidden="1" w:unhideWhenUsed="1"/>
-    <w:lsdException w:name="Balloon Text" w:semiHidden="1" w:unhideWhenUsed="1"/>
-    <w:lsdException w:name="Table Grid" w:uiPriority="39"/>
-    <w:lsdException w:name="Table Theme" w:semiHidden="1" w:unhideWhenUsed="1"/>
-    <w:lsdException w:name="Placeholder Text" w:semiHidden="1"/>
-    <w:lsdException w:name="No Spacing" w:uiPriority="1" w:qFormat="1"/>
-    <w:lsdException w:name="Light Shading" w:uiPriority="60"/>
-    <w:lsdException w:name="Light List" w:uiPriority="61"/>
-    <w:lsdException w:name="Light Grid" w:uiPriority="62"/>
-    <w:lsdException w:name="Medium Shading 1" w:uiPriority="63"/>
-    <w:lsdException w:name="Medium Shading 2" w:uiPriority="64"/>
-    <w:lsdException w:name="Medium List 1" w:uiPriority="65"/>
-    <w:lsdException w:name="Medium List 2" w:uiPriority="66"/>
-    <w:lsdException w:name="Medium Grid 1" w:uiPriority="67"/>
-    <w:lsdException w:name="Medium Grid 2" w:uiPriority="68"/>
-    <w:lsdException w:name="Medium Grid 3" w:uiPriority="69"/>
-    <w:lsdException w:name="Dark List" w:uiPriority="70"/>
-    <w:lsdException w:name="Colorful Shading" w:uiPriority="71"/>
-    <w:lsdException w:name="Colorful List" w:uiPriority="72"/>
-    <w:lsdException w:name="Colorful Grid" w:uiPriority="73"/>
-    <w:lsdException w:name="Light Shading Accent 1" w:uiPriority="60"/>
-    <w:lsdException w:name="Light List Accent 1" w:uiPriority="61"/>
-    <w:lsdException w:name="Light Grid Accent 1" w:uiPriority="62"/>
-    <w:lsdException w:name="Medium Shading 1 Accent 1" w:uiPriority="63"/>
-    <w:lsdException w:name="Medium Shading 2 Accent 1" w:uiPriority="64"/>
-    <w:lsdException w:name="Medium List 1 Accent 1" w:uiPriority="65"/>
-    <w:lsdException w:name="Revision" w:semiHidden="1"/>
-    <w:lsdException w:name="List Paragraph" w:uiPriority="34" w:qFormat="1"/>
-    <w:lsdException w:name="Quote" w:uiPriority="29" w:qFormat="1"/>
-    <w:lsdException w:name="Intense Quote" w:uiPriority="30" w:qFormat="1"/>
-    <w:lsdException w:name="Medium List 2 Accent 1" w:uiPriority="66"/>
-    <w:lsdException w:name="Medium Grid 1 Accent 1" w:uiPriority="67"/>
-    <w:lsdException w:name="Medium Grid 2 Accent 1" w:uiPriority="68"/>
-    <w:lsdException w:name="Medium Grid 3 Accent 1" w:uiPriority="69"/>
-    <w:lsdException w:name="Dark List Accent 1" w:uiPriority="70"/>
-    <w:lsdException w:name="Colorful Shading Accent 1" w:uiPriority="71"/>
-    <w:lsdException w:name="Colorful List Accent 1" w:uiPriority="72"/>
-    <w:lsdException w:name="Colorful Grid Accent 1" w:uiPriority="73"/>
-    <w:lsdException w:name="Light Shading Accent 2" w:uiPriority="60"/>
-    <w:lsdException w:name="Light List Accent 2" w:uiPriority="61"/>
-    <w:lsdException w:name="Light Grid Accent 2" w:uiPriority="62"/>
-    <w:lsdException w:name="Medium Shading 1 Accent 2" w:uiPriority="63"/>
-    <w:lsdException w:name="Medium Shading 2 Accent 2" w:uiPriority="64"/>
-    <w:lsdException w:name="Medium List 1 Accent 2" w:uiPriority="65"/>
-    <w:lsdException w:name="Medium List 2 Accent 2" w:uiPriority="66"/>
-    <w:lsdException w:name="Medium Grid 1 Accent 2" w:uiPriority="67"/>
-    <w:lsdException w:name="Medium Grid 2 Accent 2" w:uiPriority="68"/>
-    <w:lsdException w:name="Medium Grid 3 Accent 2" w:uiPriority="69"/>
-    <w:lsdException w:name="Dark List Accent 2" w:uiPriority="70"/>
-    <w:lsdException w:name="Colorful Shading Accent 2" w:uiPriority="71"/>
-    <w:lsdException w:name="Colorful List Accent 2" w:uiPriority="72"/>
-    <w:lsdException w:name="Colorful Grid Accent 2" w:uiPriority="73"/>
-    <w:lsdException w:name="Light Shading Accent 3" w:uiPriority="60"/>
-    <w:lsdException w:name="Light List Accent 3" w:uiPriority="61"/>
-    <w:lsdException w:name="Light Grid Accent 3" w:uiPriority="62"/>
-    <w:lsdException w:name="Medium Shading 1 Accent 3" w:uiPriority="63"/>
-    <w:lsdException w:name="Medium Shading 2 Accent 3" w:uiPriority="64"/>
-    <w:lsdException w:name="Medium List 1 Accent 3" w:uiPriority="65"/>
-    <w:lsdException w:name="Medium List 2 Accent 3" w:uiPriority="66"/>
-    <w:lsdException w:name="Medium Grid 1 Accent 3" w:uiPriority="67"/>
-    <w:lsdException w:name="Medium Grid 2 Accent 3" w:uiPriority="68"/>
-    <w:lsdException w:name="Medium Grid 3 Accent 3" w:uiPriority="69"/>
-    <w:lsdException w:name="Dark List Accent 3" w:uiPriority="70"/>
-    <w:lsdException w:name="Colorful Shading Accent 3" w:uiPriority="71"/>
-    <w:lsdException w:name="Colorful List Accent 3" w:uiPriority="72"/>
-    <w:lsdException w:name="Colorful Grid Accent 3" w:uiPriority="73"/>
-    <w:lsdException w:name="Light Shading Accent 4" w:uiPriority="60"/>
-    <w:lsdException w:name="Light List Accent 4" w:uiPriority="61"/>
-    <w:lsdException w:name="Light Grid Accent 4" w:uiPriority="62"/>
-    <w:lsdException w:name="Medium Shading 1 Accent 4" w:uiPriority="63"/>
-    <w:lsdException w:name="Medium Shading 2 Accent 4" w:uiPriority="64"/>
-    <w:lsdException w:name="Medium List 1 Accent 4" w:uiPriority="65"/>
-    <w:lsdException w:name="Medium List 2 Accent 4" w:uiPriority="66"/>
-    <w:lsdException w:name="Medium Grid 1 Accent 4" w:uiPriority="67"/>
-    <w:lsdException w:name="Medium Grid 2 Accent 4" w:uiPriority="68"/>
-    <w:lsdException w:name="Medium Grid 3 Accent 4" w:uiPriority="69"/>
-    <w:lsdException w:name="Dark List Accent 4" w:uiPriority="70"/>
-    <w:lsdException w:name="Colorful Shading Accent 4" w:uiPriority="71"/>
-    <w:lsdException w:name="Colorful List Accent 4" w:uiPriority="72"/>
-    <w:lsdException w:name="Colorful Grid Accent 4" w:uiPriority="73"/>
-    <w:lsdException w:name="Light Shading Accent 5" w:uiPriority="60"/>
-    <w:lsdException w:name="Light List Accent 5" w:uiPriority="61"/>
-    <w:lsdException w:name="Light Grid Accent 5" w:uiPriority="62"/>
-    <w:lsdException w:name="Medium Shading 1 Accent 5" w:uiPriority="63"/>
-    <w:lsdException w:name="Medium Shading 2 Accent 5" w:uiPriority="64"/>
-    <w:lsdException w:name="Medium List 1 Accent 5" w:uiPriority="65"/>
-    <w:lsdException w:name="Medium List 2 Accent 5" w:uiPriority="66"/>
-    <w:lsdException w:name="Medium Grid 1 Accent 5" w:uiPriority="67"/>
-    <w:lsdException w:name="Medium Grid 2 Accent 5" w:uiPriority="68"/>
-    <w:lsdException w:name="Medium Grid 3 Accent 5" w:uiPriority="69"/>
-    <w:lsdException w:name="Dark List Accent 5" w:uiPriority="70"/>
-    <w:lsdException w:name="Colorful Shading Accent 5" w:uiPriority="71"/>
-    <w:lsdException w:name="Colorful List Accent 5" w:uiPriority="72"/>
-    <w:lsdException w:name="Colorful Grid Accent 5" w:uiPriority="73"/>
-    <w:lsdException w:name="Light Shading Accent 6" w:uiPriority="60"/>
-    <w:lsdException w:name="Light List Accent 6" w:uiPriority="61"/>
-    <w:lsdException w:name="Light Grid Accent 6" w:uiPriority="62"/>
-    <w:lsdException w:name="Medium Shading 1 Accent 6" w:uiPriority="63"/>
-    <w:lsdException w:name="Medium Shading 2 Accent 6" w:uiPriority="64"/>
-    <w:lsdException w:name="Medium List 1 Accent 6" w:uiPriority="65"/>
-    <w:lsdException w:name="Medium List 2 Accent 6" w:uiPriority="66"/>
-    <w:lsdException w:name="Medium Grid 1 Accent 6" w:uiPriority="67"/>
-    <w:lsdException w:name="Medium Grid 2 Accent 6" w:uiPriority="68"/>
-    <w:lsdException w:name="Medium Grid 3 Accent 6" w:uiPriority="69"/>
-    <w:lsdException w:name="Dark List Accent 6" w:uiPriority="70"/>
-    <w:lsdException w:name="Colorful Shading Accent 6" w:uiPriority="71"/>
-    <w:lsdException w:name="Colorful List Accent 6" w:uiPriority="72"/>
-    <w:lsdException w:name="Colorful Grid Accent 6" w:uiPriority="73"/>
-    <w:lsdException w:name="Subtle Emphasis" w:uiPriority="19" w:qFormat="1"/>
-    <w:lsdException w:name="Intense Emphasis" w:uiPriority="21" w:qFormat="1"/>
-    <w:lsdException w:name="Subtle Reference" w:uiPriority="31" w:qFormat="1"/>
-    <w:lsdException w:name="Intense Reference" w:uiPriority="32" w:qFormat="1"/>
-    <w:lsdException w:name="Book Title" w:uiPriority="33" w:qFormat="1"/>
-    <w:lsdException w:name="Bibliography" w:semiHidden="1" w:uiPriority="37" w:unhideWhenUsed="1"/>
-    <w:lsdException w:name="TOC Heading" w:semiHidden="1" w:uiPriority="39" w:unhideWhenUsed="1" w:qFormat="1"/>
-    <w:lsdException w:name="Plain Table 1" w:uiPriority="41"/>
-    <w:lsdException w:name="Plain Table 2" w:uiPriority="42"/>
-    <w:lsdException w:name="Plain Table 3" w:uiPriority="43"/>
-    <w:lsdException w:name="Plain Table 4" w:uiPriority="44"/>
-    <w:lsdException w:name="Plain Table 5" w:uiPriority="45"/>
-    <w:lsdException w:name="Grid Table Light" w:uiPriority="40"/>
-    <w:lsdException w:name="Grid Table 1 Light" w:uiPriority="46"/>
-    <w:lsdException w:name="Grid Table 2" w:uiPriority="47"/>
-    <w:lsdException w:name="Grid Table 3" w:uiPriority="48"/>
-    <w:lsdException w:name="Grid Table 4" w:uiPriority="49"/>
-    <w:lsdException w:name="Grid Table 5 Dark" w:uiPriority="50"/>
-    <w:lsdException w:name="Grid Table 6 Colorful" w:uiPriority="51"/>
-    <w:lsdException w:name="Grid Table 7 Colorful" w:uiPriority="52"/>
-    <w:lsdException w:name="Grid Table 1 Light Accent 1" w:uiPriority="46"/>
-    <w:lsdException w:name="Grid Table 2 Accent 1" w:uiPriority="47"/>
-    <w:lsdException w:name="Grid Table 3 Accent 1" w:uiPriority="48"/>
-    <w:lsdException w:name="Grid Table 4 Accent 1" w:uiPriority="49"/>
-    <w:lsdException w:name="Grid Table 5 Dark Accent 1" w:uiPriority="50"/>
-    <w:lsdException w:name="Grid Table 6 Colorful Accent 1" w:uiPriority="51"/>
-    <w:lsdException w:name="Grid Table 7 Colorful Accent 1" w:uiPriority="52"/>
-    <w:lsdException w:name="Grid Table 1 Light Accent 2" w:uiPriority="46"/>
-    <w:lsdException w:name="Grid Table 2 Accent 2" w:uiPriority="47"/>
-    <w:lsdException w:name="Grid Table 3 Accent 2" w:uiPriority="48"/>
-    <w:lsdException w:name="Grid Table 4 Accent 2" w:uiPriority="49"/>
-    <w:lsdException w:name="Grid Table 5 Dark Accent 2" w:uiPriority="50"/>
-    <w:lsdException w:name="Grid Table 6 Colorful Accent 2" w:uiPriority="51"/>
-    <w:lsdException w:name="Grid Table 7 Colorful Accent 2" w:uiPriority="52"/>
-    <w:lsdException w:name="Grid Table 1 Light Accent 3" w:uiPriority="46"/>
-    <w:lsdException w:name="Grid Table 2 Accent 3" w:uiPriority="47"/>
-    <w:lsdException w:name="Grid Table 3 Accent 3" w:uiPriority="48"/>
-    <w:lsdException w:name="Grid Table 4 Accent 3" w:uiPriority="49"/>
-    <w:lsdException w:name="Grid Table 5 Dark Accent 3" w:uiPriority="50"/>
-    <w:lsdException w:name="Grid Table 6 Colorful Accent 3" w:uiPriority="51"/>
-    <w:lsdException w:name="Grid Table 7 Colorful Accent 3" w:uiPriority="52"/>
-    <w:lsdException w:name="Grid Table 1 Light Accent 4" w:uiPriority="46"/>
-    <w:lsdException w:name="Grid Table 2 Accent 4" w:uiPriority="47"/>
-    <w:lsdException w:name="Grid Table 3 Accent 4" w:uiPriority="48"/>
-    <w:lsdException w:name="Grid Table 4 Accent 4" w:uiPriority="49"/>
-    <w:lsdException w:name="Grid Table 5 Dark Accent 4" w:uiPriority="50"/>
-    <w:lsdException w:name="Grid Table 6 Colorful Accent 4" w:uiPriority="51"/>
-    <w:lsdException w:name="Grid Table 7 Colorful Accent 4" w:uiPriority="52"/>
-    <w:lsdException w:name="Grid Table 1 Light Accent 5" w:uiPriority="46"/>
-    <w:lsdException w:name="Grid Table 2 Accent 5" w:uiPriority="47"/>
-    <w:lsdException w:name="Grid Table 3 Accent 5" w:uiPriority="48"/>
-    <w:lsdException w:name="Grid Table 4 Accent 5" w:uiPriority="49"/>
-    <w:lsdException w:name="Grid Table 5 Dark Accent 5" w:uiPriority="50"/>
-    <w:lsdException w:name="Grid Table 6 Colorful Accent 5" w:uiPriority="51"/>
-    <w:lsdException w:name="Grid Table 7 Colorful Accent 5" w:uiPriority="52"/>
-    <w:lsdException w:name="Grid Table 1 Light Accent 6" w:uiPriority="46"/>
-    <w:lsdException w:name="Grid Table 2 Accent 6" w:uiPriority="47"/>
-    <w:lsdException w:name="Grid Table 3 Accent 6" w:uiPriority="48"/>
-    <w:lsdException w:name="Grid Table 4 Accent 6" w:uiPriority="49"/>
-    <w:lsdException w:name="Grid Table 5 Dark Accent 6" w:uiPriority="50"/>
-    <w:lsdException w:name="Grid Table 6 Colorful Accent 6" w:uiPriority="51"/>
-    <w:lsdException w:name="Grid Table 7 Colorful Accent 6" w:uiPriority="52"/>
-    <w:lsdException w:name="List Table 1 Light" w:uiPriority="46"/>
-    <w:lsdException w:name="List Table 2" w:uiPriority="47"/>
-    <w:lsdException w:name="List Table 3" w:uiPriority="48"/>
-    <w:lsdException w:name="List Table 4" w:uiPriority="49"/>
-    <w:lsdException w:name="List Table 5 Dark" w:uiPriority="50"/>
-    <w:lsdException w:name="List Table 6 Colorful" w:uiPriority="51"/>
-    <w:lsdException w:name="List Table 7 Colorful" w:uiPriority="52"/>
-    <w:lsdException w:name="List Table 1 Light Accent 1" w:uiPriority="46"/>
-    <w:lsdException w:name="List Table 2 Accent 1" w:uiPriority="47"/>
-    <w:lsdException w:name="List Table 3 Accent 1" w:uiPriority="48"/>
-    <w:lsdException w:name="List Table 4 Accent 1" w:uiPriority="49"/>
-    <w:lsdException w:name="List Table 5 Dark Accent 1" w:uiPriority="50"/>
-    <w:lsdException w:name="List Table 6 Colorful Accent 1" w:uiPriority="51"/>
-    <w:lsdException w:name="List Table 7 Colorful Accent 1" w:uiPriority="52"/>
-    <w:lsdException w:name="List Table 1 Light Accent 2" w:uiPriority="46"/>
-    <w:lsdException w:name="List Table 2 Accent 2" w:uiPriority="47"/>
-    <w:lsdException w:name="List Table 3 Accent 2" w:uiPriority="48"/>
-    <w:lsdException w:name="List Table 4 Accent 2" w:uiPriority="49"/>
-    <w:lsdException w:name="List Table 5 Dark Accent 2" w:uiPriority="50"/>
-    <w:lsdException w:name="List Table 6 Colorful Accent 2" w:uiPriority="51"/>
-    <w:lsdException w:name="List Table 7 Colorful Accent 2" w:uiPriority="52"/>
-    <w:lsdException w:name="List Table 1 Light Accent 3" w:uiPriority="46"/>
-    <w:lsdException w:name="List Table 2 Accent 3" w:uiPriority="47"/>
-    <w:lsdException w:name="List Table 3 Accent 3" w:uiPriority="48"/>
-    <w:lsdException w:name="List Table 4 Accent 3" w:uiPriority="49"/>
-    <w:lsdException w:name="List Table 5 Dark Accent 3" w:uiPriority="50"/>
-    <w:lsdException w:name="List Table 6 Colorful Accent 3" w:uiPriority="51"/>
-    <w:lsdException w:name="List Table 7 Colorful Accent 3" w:uiPriority="52"/>
-    <w:lsdException w:name="List Table 1 Light Accent 4" w:uiPriority="46"/>
-    <w:lsdException w:name="List Table 2 Accent 4" w:uiPriority="47"/>
-    <w:lsdException w:name="List Table 3 Accent 4" w:uiPriority="48"/>
-    <w:lsdException w:name="List Table 4 Accent 4" w:uiPriority="49"/>
-    <w:lsdException w:name="List Table 5 Dark Accent 4" w:uiPriority="50"/>
-    <w:lsdException w:name="List Table 6 Colorful Accent 4" w:uiPriority="51"/>
-    <w:lsdException w:name="List Table 7 Colorful Accent 4" w:uiPriority="52"/>
-    <w:lsdException w:name="List Table 1 Light Accent 5" w:uiPriority="46"/>
-    <w:lsdException w:name="List Table 2 Accent 5" w:uiPriority="47"/>
-    <w:lsdException w:name="List Table 3 Accent 5" w:uiPriority="48"/>
-    <w:lsdException w:name="List Table 4 Accent 5" w:uiPriority="49"/>
-    <w:lsdException w:name="List Table 5 Dark Accent 5" w:uiPriority="50"/>
-    <w:lsdException w:name="List Table 6 Colorful Accent 5" w:uiPriority="51"/>
-    <w:lsdException w:name="List Table 7 Colorful Accent 5" w:uiPriority="52"/>
-    <w:lsdException w:name="List Table 1 Light Accent 6" w:uiPriority="46"/>
-    <w:lsdException w:name="List Table 2 Accent 6" w:uiPriority="47"/>
-    <w:lsdException w:name="List Table 3 Accent 6" w:uiPriority="48"/>
-    <w:lsdException w:name="List Table 4 Accent 6" w:uiPriority="49"/>
-    <w:lsdException w:name="List Table 5 Dark Accent 6" w:uiPriority="50"/>
-    <w:lsdException w:name="List Table 6 Colorful Accent 6" w:uiPriority="51"/>
-    <w:lsdException w:name="List Table 7 Colorful Accent 6" w:uiPriority="52"/>
+  <w:latentStyles w:defLockedState="0" w:defUIPriority="99" w:defSemiHidden="1" w:defUnhideWhenUsed="1" w:defQFormat="0" w:count="267">
+    <w:lsdException w:name="Normal" w:semiHidden="0" w:uiPriority="0" w:unhideWhenUsed="0" w:qFormat="1"/>
+    <w:lsdException w:name="heading 1" w:semiHidden="0" w:uiPriority="9" w:unhideWhenUsed="0" w:qFormat="1"/>
+    <w:lsdException w:name="heading 2" w:uiPriority="9" w:qFormat="1"/>
+    <w:lsdException w:name="heading 3" w:uiPriority="9" w:qFormat="1"/>
+    <w:lsdException w:name="heading 4" w:uiPriority="9" w:qFormat="1"/>
+    <w:lsdException w:name="heading 5" w:uiPriority="9" w:qFormat="1"/>
+    <w:lsdException w:name="heading 6" w:uiPriority="9" w:qFormat="1"/>
+    <w:lsdException w:name="heading 7" w:uiPriority="9" w:qFormat="1"/>
+    <w:lsdException w:name="heading 8" w:uiPriority="9" w:qFormat="1"/>
+    <w:lsdException w:name="heading 9" w:uiPriority="9" w:qFormat="1"/>
+    <w:lsdException w:name="toc 1" w:uiPriority="39"/>
+    <w:lsdException w:name="toc 2" w:uiPriority="39"/>
+    <w:lsdException w:name="toc 3" w:uiPriority="39"/>
+    <w:lsdException w:name="toc 4" w:uiPriority="39"/>
+    <w:lsdException w:name="toc 5" w:uiPriority="39"/>
+    <w:lsdException w:name="toc 6" w:uiPriority="39"/>
+    <w:lsdException w:name="toc 7" w:uiPriority="39"/>
+    <w:lsdException w:name="toc 8" w:uiPriority="39"/>
+    <w:lsdException w:name="toc 9" w:uiPriority="39"/>
+    <w:lsdException w:name="caption" w:uiPriority="35" w:qFormat="1"/>
+    <w:lsdException w:name="Title" w:semiHidden="0" w:uiPriority="10" w:unhideWhenUsed="0" w:qFormat="1"/>
+    <w:lsdException w:name="Default Paragraph Font" w:uiPriority="1"/>
+    <w:lsdException w:name="Subtitle" w:semiHidden="0" w:uiPriority="11" w:unhideWhenUsed="0" w:qFormat="1"/>
+    <w:lsdException w:name="Strong" w:semiHidden="0" w:uiPriority="22" w:unhideWhenUsed="0" w:qFormat="1"/>
+    <w:lsdException w:name="Emphasis" w:semiHidden="0" w:uiPriority="20" w:unhideWhenUsed="0" w:qFormat="1"/>
+    <w:lsdException w:name="Table Grid" w:semiHidden="0" w:uiPriority="39" w:unhideWhenUsed="0"/>
+    <w:lsdException w:name="Placeholder Text" w:unhideWhenUsed="0"/>
+    <w:lsdException w:name="No Spacing" w:semiHidden="0" w:uiPriority="1" w:unhideWhenUsed="0" w:qFormat="1"/>
+    <w:lsdException w:name="Light Shading" w:semiHidden="0" w:uiPriority="60" w:unhideWhenUsed="0"/>
+    <w:lsdException w:name="Light List" w:semiHidden="0" w:uiPriority="61" w:unhideWhenUsed="0"/>
+    <w:lsdException w:name="Light Grid" w:semiHidden="0" w:uiPriority="62" w:unhideWhenUsed="0"/>
+    <w:lsdException w:name="Medium Shading 1" w:semiHidden="0" w:uiPriority="63" w:unhideWhenUsed="0"/>
+    <w:lsdException w:name="Medium Shading 2" w:semiHidden="0" w:uiPriority="64" w:unhideWhenUsed="0"/>
+    <w:lsdException w:name="Medium List 1" w:semiHidden="0" w:uiPriority="65" w:unhideWhenUsed="0"/>
+    <w:lsdException w:name="Medium List 2" w:semiHidden="0" w:uiPriority="66" w:unhideWhenUsed="0"/>
+    <w:lsdException w:name="Medium Grid 1" w:semiHidden="0" w:uiPriority="67" w:unhideWhenUsed="0"/>
+    <w:lsdException w:name="Medium Grid 2" w:semiHidden="0" w:uiPriority="68" w:unhideWhenUsed="0"/>
+    <w:lsdException w:name="Medium Grid 3" w:semiHidden="0" w:uiPriority="69" w:unhideWhenUsed="0"/>
+    <w:lsdException w:name="Dark List" w:semiHidden="0" w:uiPriority="70" w:unhideWhenUsed="0"/>
+    <w:lsdException w:name="Colorful Shading" w:semiHidden="0" w:uiPriority="71" w:unhideWhenUsed="0"/>
+    <w:lsdException w:name="Colorful List" w:semiHidden="0" w:uiPriority="72" w:unhideWhenUsed="0"/>
+    <w:lsdException w:name="Colorful Grid" w:semiHidden="0" w:uiPriority="73" w:unhideWhenUsed="0"/>
+    <w:lsdException w:name="Light Shading Accent 1" w:semiHidden="0" w:uiPriority="60" w:unhideWhenUsed="0"/>
+    <w:lsdException w:name="Light List Accent 1" w:semiHidden="0" w:uiPriority="61" w:unhideWhenUsed="0"/>
+    <w:lsdException w:name="Light Grid Accent 1" w:semiHidden="0" w:uiPriority="62" w:unhideWhenUsed="0"/>
+    <w:lsdException w:name="Medium Shading 1 Accent 1" w:semiHidden="0" w:uiPriority="63" w:unhideWhenUsed="0"/>
+    <w:lsdException w:name="Medium Shading 2 Accent 1" w:semiHidden="0" w:uiPriority="64" w:unhideWhenUsed="0"/>
+    <w:lsdException w:name="Medium List 1 Accent 1" w:semiHidden="0" w:uiPriority="65" w:unhideWhenUsed="0"/>
+    <w:lsdException w:name="Revision" w:unhideWhenUsed="0"/>
+    <w:lsdException w:name="List Paragraph" w:semiHidden="0" w:uiPriority="34" w:unhideWhenUsed="0" w:qFormat="1"/>
+    <w:lsdException w:name="Quote" w:semiHidden="0" w:uiPriority="29" w:unhideWhenUsed="0" w:qFormat="1"/>
+    <w:lsdException w:name="Intense Quote" w:semiHidden="0" w:uiPriority="30" w:unhideWhenUsed="0" w:qFormat="1"/>
+    <w:lsdException w:name="Medium List 2 Accent 1" w:semiHidden="0" w:uiPriority="66" w:unhideWhenUsed="0"/>
+    <w:lsdException w:name="Medium Grid 1 Accent 1" w:semiHidden="0" w:uiPriority="67" w:unhideWhenUsed="0"/>
+    <w:lsdException w:name="Medium Grid 2 Accent 1" w:semiHidden="0" w:uiPriority="68" w:unhideWhenUsed="0"/>
+    <w:lsdException w:name="Medium Grid 3 Accent 1" w:semiHidden="0" w:uiPriority="69" w:unhideWhenUsed="0"/>
+    <w:lsdException w:name="Dark List Accent 1" w:semiHidden="0" w:uiPriority="70" w:unhideWhenUsed="0"/>
+    <w:lsdException w:name="Colorful Shading Accent 1" w:semiHidden="0" w:uiPriority="71" w:unhideWhenUsed="0"/>
+    <w:lsdException w:name="Colorful List Accent 1" w:semiHidden="0" w:uiPriority="72" w:unhideWhenUsed="0"/>
+    <w:lsdException w:name="Colorful Grid Accent 1" w:semiHidden="0" w:uiPriority="73" w:unhideWhenUsed="0"/>
+    <w:lsdException w:name="Light Shading Accent 2" w:semiHidden="0" w:uiPriority="60" w:unhideWhenUsed="0"/>
+    <w:lsdException w:name="Light List Accent 2" w:semiHidden="0" w:uiPriority="61" w:unhideWhenUsed="0"/>
+    <w:lsdException w:name="Light Grid Accent 2" w:semiHidden="0" w:uiPriority="62" w:unhideWhenUsed="0"/>
+    <w:lsdException w:name="Medium Shading 1 Accent 2" w:semiHidden="0" w:uiPriority="63" w:unhideWhenUsed="0"/>
+    <w:lsdException w:name="Medium Shading 2 Accent 2" w:semiHidden="0" w:uiPriority="64" w:unhideWhenUsed="0"/>
+    <w:lsdException w:name="Medium List 1 Accent 2" w:semiHidden="0" w:uiPriority="65" w:unhideWhenUsed="0"/>
+    <w:lsdException w:name="Medium List 2 Accent 2" w:semiHidden="0" w:uiPriority="66" w:unhideWhenUsed="0"/>
+    <w:lsdException w:name="Medium Grid 1 Accent 2" w:semiHidden="0" w:uiPriority="67" w:unhideWhenUsed="0"/>
+    <w:lsdException w:name="Medium Grid 2 Accent 2" w:semiHidden="0" w:uiPriority="68" w:unhideWhenUsed="0"/>
+    <w:lsdException w:name="Medium Grid 3 Accent 2" w:semiHidden="0" w:uiPriority="69" w:unhideWhenUsed="0"/>
+    <w:lsdException w:name="Dark List Accent 2" w:semiHidden="0" w:uiPriority="70" w:unhideWhenUsed="0"/>
+    <w:lsdException w:name="Colorful Shading Accent 2" w:semiHidden="0" w:uiPriority="71" w:unhideWhenUsed="0"/>
+    <w:lsdException w:name="Colorful List Accent 2" w:semiHidden="0" w:uiPriority="72" w:unhideWhenUsed="0"/>
+    <w:lsdException w:name="Colorful Grid Accent 2" w:semiHidden="0" w:uiPriority="73" w:unhideWhenUsed="0"/>
+    <w:lsdException w:name="Light Shading Accent 3" w:semiHidden="0" w:uiPriority="60" w:unhideWhenUsed="0"/>
+    <w:lsdException w:name="Light List Accent 3" w:semiHidden="0" w:uiPriority="61" w:unhideWhenUsed="0"/>
+    <w:lsdException w:name="Light Grid Accent 3" w:semiHidden="0" w:uiPriority="62" w:unhideWhenUsed="0"/>
+    <w:lsdException w:name="Medium Shading 1 Accent 3" w:semiHidden="0" w:uiPriority="63" w:unhideWhenUsed="0"/>
+    <w:lsdException w:name="Medium Shading 2 Accent 3" w:semiHidden="0" w:uiPriority="64" w:unhideWhenUsed="0"/>
+    <w:lsdException w:name="Medium List 1 Accent 3" w:semiHidden="0" w:uiPriority="65" w:unhideWhenUsed="0"/>
+    <w:lsdException w:name="Medium List 2 Accent 3" w:semiHidden="0" w:uiPriority="66" w:unhideWhenUsed="0"/>
+    <w:lsdException w:name="Medium Grid 1 Accent 3" w:semiHidden="0" w:uiPriority="67" w:unhideWhenUsed="0"/>
+    <w:lsdException w:name="Medium Grid 2 Accent 3" w:semiHidden="0" w:uiPriority="68" w:unhideWhenUsed="0"/>
+    <w:lsdException w:name="Medium Grid 3 Accent 3" w:semiHidden="0" w:uiPriority="69" w:unhideWhenUsed="0"/>
+    <w:lsdException w:name="Dark List Accent 3" w:semiHidden="0" w:uiPriority="70" w:unhideWhenUsed="0"/>
+    <w:lsdException w:name="Colorful Shading Accent 3" w:semiHidden="0" w:uiPriority="71" w:unhideWhenUsed="0"/>
+    <w:lsdException w:name="Colorful List Accent 3" w:semiHidden="0" w:uiPriority="72" w:unhideWhenUsed="0"/>
+    <w:lsdException w:name="Colorful Grid Accent 3" w:semiHidden="0" w:uiPriority="73" w:unhideWhenUsed="0"/>
+    <w:lsdException w:name="Light Shading Accent 4" w:semiHidden="0" w:uiPriority="60" w:unhideWhenUsed="0"/>
+    <w:lsdException w:name="Light List Accent 4" w:semiHidden="0" w:uiPriority="61" w:unhideWhenUsed="0"/>
+    <w:lsdException w:name="Light Grid Accent 4" w:semiHidden="0" w:uiPriority="62" w:unhideWhenUsed="0"/>
+    <w:lsdException w:name="Medium Shading 1 Accent 4" w:semiHidden="0" w:uiPriority="63" w:unhideWhenUsed="0"/>
+    <w:lsdException w:name="Medium Shading 2 Accent 4" w:semiHidden="0" w:uiPriority="64" w:unhideWhenUsed="0"/>
+    <w:lsdException w:name="Medium List 1 Accent 4" w:semiHidden="0" w:uiPriority="65" w:unhideWhenUsed="0"/>
+    <w:lsdException w:name="Medium List 2 Accent 4" w:semiHidden="0" w:uiPriority="66" w:unhideWhenUsed="0"/>
+    <w:lsdException w:name="Medium Grid 1 Accent 4" w:semiHidden="0" w:uiPriority="67" w:unhideWhenUsed="0"/>
+    <w:lsdException w:name="Medium Grid 2 Accent 4" w:semiHidden="0" w:uiPriority="68" w:unhideWhenUsed="0"/>
+    <w:lsdException w:name="Medium Grid 3 Accent 4" w:semiHidden="0" w:uiPriority="69" w:unhideWhenUsed="0"/>
+    <w:lsdException w:name="Dark List Accent 4" w:semiHidden="0" w:uiPriority="70" w:unhideWhenUsed="0"/>
+    <w:lsdException w:name="Colorful Shading Accent 4" w:semiHidden="0" w:uiPriority="71" w:unhideWhenUsed="0"/>
+    <w:lsdException w:name="Colorful List Accent 4" w:semiHidden="0" w:uiPriority="72" w:unhideWhenUsed="0"/>
+    <w:lsdException w:name="Colorful Grid Accent 4" w:semiHidden="0" w:uiPriority="73" w:unhideWhenUsed="0"/>
+    <w:lsdException w:name="Light Shading Accent 5" w:semiHidden="0" w:uiPriority="60" w:unhideWhenUsed="0"/>
+    <w:lsdException w:name="Light List Accent 5" w:semiHidden="0" w:uiPriority="61" w:unhideWhenUsed="0"/>
+    <w:lsdException w:name="Light Grid Accent 5" w:semiHidden="0" w:uiPriority="62" w:unhideWhenUsed="0"/>
+    <w:lsdException w:name="Medium Shading 1 Accent 5" w:semiHidden="0" w:uiPriority="63" w:unhideWhenUsed="0"/>
+    <w:lsdException w:name="Medium Shading 2 Accent 5" w:semiHidden="0" w:uiPriority="64" w:unhideWhenUsed="0"/>
+    <w:lsdException w:name="Medium List 1 Accent 5" w:semiHidden="0" w:uiPriority="65" w:unhideWhenUsed="0"/>
+    <w:lsdException w:name="Medium List 2 Accent 5" w:semiHidden="0" w:uiPriority="66" w:unhideWhenUsed="0"/>
+    <w:lsdException w:name="Medium Grid 1 Accent 5" w:semiHidden="0" w:uiPriority="67" w:unhideWhenUsed="0"/>
+    <w:lsdException w:name="Medium Grid 2 Accent 5" w:semiHidden="0" w:uiPriority="68" w:unhideWhenUsed="0"/>
+    <w:lsdException w:name="Medium Grid 3 Accent 5" w:semiHidden="0" w:uiPriority="69" w:unhideWhenUsed="0"/>
+    <w:lsdException w:name="Dark List Accent 5" w:semiHidden="0" w:uiPriority="70" w:unhideWhenUsed="0"/>
+    <w:lsdException w:name="Colorful Shading Accent 5" w:semiHidden="0" w:uiPriority="71" w:unhideWhenUsed="0"/>
+    <w:lsdException w:name="Colorful List Accent 5" w:semiHidden="0" w:uiPriority="72" w:unhideWhenUsed="0"/>
+    <w:lsdException w:name="Colorful Grid Accent 5" w:semiHidden="0" w:uiPriority="73" w:unhideWhenUsed="0"/>
+    <w:lsdException w:name="Light Shading Accent 6" w:semiHidden="0" w:uiPriority="60" w:unhideWhenUsed="0"/>
+    <w:lsdException w:name="Light List Accent 6" w:semiHidden="0" w:uiPriority="61" w:unhideWhenUsed="0"/>
+    <w:lsdException w:name="Light Grid Accent 6" w:semiHidden="0" w:uiPriority="62" w:unhideWhenUsed="0"/>
+    <w:lsdException w:name="Medium Shading 1 Accent 6" w:semiHidden="0" w:uiPriority="63" w:unhideWhenUsed="0"/>
+    <w:lsdException w:name="Medium Shading 2 Accent 6" w:semiHidden="0" w:uiPriority="64" w:unhideWhenUsed="0"/>
+    <w:lsdException w:name="Medium List 1 Accent 6" w:semiHidden="0" w:uiPriority="65" w:unhideWhenUsed="0"/>
+    <w:lsdException w:name="Medium List 2 Accent 6" w:semiHidden="0" w:uiPriority="66" w:unhideWhenUsed="0"/>
+    <w:lsdException w:name="Medium Grid 1 Accent 6" w:semiHidden="0" w:uiPriority="67" w:unhideWhenUsed="0"/>
+    <w:lsdException w:name="Medium Grid 2 Accent 6" w:semiHidden="0" w:uiPriority="68" w:unhideWhenUsed="0"/>
+    <w:lsdException w:name="Medium Grid 3 Accent 6" w:semiHidden="0" w:uiPriority="69" w:unhideWhenUsed="0"/>
+    <w:lsdException w:name="Dark List Accent 6" w:semiHidden="0" w:uiPriority="70" w:unhideWhenUsed="0"/>
+    <w:lsdException w:name="Colorful Shading Accent 6" w:semiHidden="0" w:uiPriority="71" w:unhideWhenUsed="0"/>
+    <w:lsdException w:name="Colorful List Accent 6" w:semiHidden="0" w:uiPriority="72" w:unhideWhenUsed="0"/>
+    <w:lsdException w:name="Colorful Grid Accent 6" w:semiHidden="0" w:uiPriority="73" w:unhideWhenUsed="0"/>
+    <w:lsdException w:name="Subtle Emphasis" w:semiHidden="0" w:uiPriority="19" w:unhideWhenUsed="0" w:qFormat="1"/>
+    <w:lsdException w:name="Intense Emphasis" w:semiHidden="0" w:uiPriority="21" w:unhideWhenUsed="0" w:qFormat="1"/>
+    <w:lsdException w:name="Subtle Reference" w:semiHidden="0" w:uiPriority="31" w:unhideWhenUsed="0" w:qFormat="1"/>
+    <w:lsdException w:name="Intense Reference" w:semiHidden="0" w:uiPriority="32" w:unhideWhenUsed="0" w:qFormat="1"/>
+    <w:lsdException w:name="Book Title" w:semiHidden="0" w:uiPriority="33" w:unhideWhenUsed="0" w:qFormat="1"/>
+    <w:lsdException w:name="Bibliography" w:uiPriority="37"/>
+    <w:lsdException w:name="TOC Heading" w:uiPriority="39" w:qFormat="1"/>
   </w:latentStyles>
   <w:style w:type="paragraph" w:default="1" w:styleId="Normal">
     <w:name w:val="Normal"/>
@@ -10952,6 +10232,7 @@
     <w:uiPriority w:val="99"/>
     <w:semiHidden/>
     <w:unhideWhenUsed/>
+    <w:qFormat/>
     <w:tblPr>
       <w:tblInd w:w="0" w:type="dxa"/>
       <w:tblCellMar>
@@ -11308,7 +10589,7 @@
   <a:extraClrSchemeLst/>
   <a:extLst>
     <a:ext uri="{05A4C25C-085E-4340-85A3-A5531E510DB2}">
-      <thm15:themeFamily xmlns:thm15="http://schemas.microsoft.com/office/thememl/2012/main" name="Office Theme" id="{62F939B6-93AF-4DB8-9C6B-D6C7DFDC589F}" vid="{4A3C46E8-61CC-4603-A589-7422A47A8E4A}"/>
+      <thm15:themeFamily xmlns="" xmlns:thm15="http://schemas.microsoft.com/office/thememl/2012/main" name="Office Theme" id="{62F939B6-93AF-4DB8-9C6B-D6C7DFDC589F}" vid="{4A3C46E8-61CC-4603-A589-7422A47A8E4A}"/>
     </a:ext>
   </a:extLst>
 </a:theme>

</xml_diff>